<commit_message>
DOCUMENTATION / GLOBAL -  Updated design documentation
</commit_message>
<xml_diff>
--- a/DOCUMENTATION/DESIGN_DOCUMENTATION.docx
+++ b/DOCUMENTATION/DESIGN_DOCUMENTATION.docx
@@ -731,12 +731,12 @@
       <w:pPr>
         <w:pStyle w:val="Ttulo2"/>
       </w:pPr>
-      <w:bookmarkStart w:id="15" w:name="_Toc135941820"/>
+      <w:bookmarkStart w:id="8" w:name="_Toc135941820"/>
       <w:r>
         <w:lastRenderedPageBreak/>
         <w:t>Índice</w:t>
       </w:r>
-      <w:bookmarkEnd w:id="15"/>
+      <w:bookmarkEnd w:id="8"/>
     </w:p>
     <w:p/>
     <w:p>
@@ -4286,15 +4286,15 @@
       <w:pPr>
         <w:pStyle w:val="Ttulo2"/>
       </w:pPr>
-      <w:bookmarkStart w:id="16" w:name="_Toc135941821"/>
+      <w:bookmarkStart w:id="9" w:name="_Toc135941821"/>
       <w:r>
         <w:lastRenderedPageBreak/>
         <w:t>Objetivo</w:t>
       </w:r>
-      <w:bookmarkEnd w:id="16"/>
-    </w:p>
-    <w:p>
-      <w:bookmarkStart w:id="17" w:name="_Toc135941822"/>
+      <w:bookmarkEnd w:id="9"/>
+    </w:p>
+    <w:p>
+      <w:bookmarkStart w:id="10" w:name="_Toc135941822"/>
       <w:r>
         <w:rPr>
           <w:rStyle w:val="Ttulo4Car"/>
@@ -4302,7 +4302,7 @@
         </w:rPr>
         <w:t>Propósito del documento</w:t>
       </w:r>
-      <w:bookmarkEnd w:id="17"/>
+      <w:bookmarkEnd w:id="10"/>
     </w:p>
     <w:p>
       <w:r>
@@ -4347,11 +4347,11 @@
       <w:pPr>
         <w:pStyle w:val="Ttulo4"/>
       </w:pPr>
-      <w:bookmarkStart w:id="18" w:name="_Toc135941823"/>
+      <w:bookmarkStart w:id="11" w:name="_Toc135941823"/>
       <w:r>
         <w:t>Alcance del proyecto</w:t>
       </w:r>
-      <w:bookmarkEnd w:id="18"/>
+      <w:bookmarkEnd w:id="11"/>
     </w:p>
     <w:p>
       <w:r>
@@ -4424,11 +4424,11 @@
       <w:pPr>
         <w:pStyle w:val="Ttulo6"/>
       </w:pPr>
-      <w:bookmarkStart w:id="19" w:name="_Toc135941824"/>
+      <w:bookmarkStart w:id="12" w:name="_Toc135941824"/>
       <w:r>
         <w:t>Definiciones, acrónimos y abreviaturas</w:t>
       </w:r>
-      <w:bookmarkEnd w:id="19"/>
+      <w:bookmarkEnd w:id="12"/>
     </w:p>
     <w:p>
       <w:pPr>
@@ -4576,12 +4576,12 @@
       <w:pPr>
         <w:pStyle w:val="Ttulo6"/>
       </w:pPr>
-      <w:bookmarkStart w:id="20" w:name="_Toc135941825"/>
+      <w:bookmarkStart w:id="13" w:name="_Toc135941825"/>
       <w:r>
         <w:lastRenderedPageBreak/>
         <w:t>Referencias</w:t>
       </w:r>
-      <w:bookmarkEnd w:id="20"/>
+      <w:bookmarkEnd w:id="13"/>
     </w:p>
     <w:p>
       <w:pPr>
@@ -4728,22 +4728,22 @@
       <w:pPr>
         <w:pStyle w:val="Ttulo2"/>
       </w:pPr>
-      <w:bookmarkStart w:id="21" w:name="_Toc135941826"/>
+      <w:bookmarkStart w:id="14" w:name="_Toc135941826"/>
       <w:r>
         <w:t>Descripción General de la Arquitectura</w:t>
       </w:r>
-      <w:bookmarkEnd w:id="21"/>
+      <w:bookmarkEnd w:id="14"/>
     </w:p>
     <w:p/>
     <w:p>
       <w:pPr>
         <w:pStyle w:val="Ttulo4"/>
       </w:pPr>
-      <w:bookmarkStart w:id="22" w:name="_Toc135941827"/>
+      <w:bookmarkStart w:id="15" w:name="_Toc135941827"/>
       <w:r>
         <w:t>Contexto del sistema</w:t>
       </w:r>
-      <w:bookmarkEnd w:id="22"/>
+      <w:bookmarkEnd w:id="15"/>
     </w:p>
     <w:p>
       <w:r>
@@ -4856,11 +4856,11 @@
       <w:pPr>
         <w:pStyle w:val="Ttulo4"/>
       </w:pPr>
-      <w:bookmarkStart w:id="23" w:name="_Toc135941828"/>
+      <w:bookmarkStart w:id="16" w:name="_Toc135941828"/>
       <w:r>
         <w:t>Objetivos y restricciones arquitectónicas</w:t>
       </w:r>
-      <w:bookmarkEnd w:id="23"/>
+      <w:bookmarkEnd w:id="16"/>
     </w:p>
     <w:p>
       <w:r>
@@ -5103,7 +5103,7 @@
       </w:pPr>
     </w:p>
     <w:p>
-      <w:bookmarkStart w:id="24" w:name="_Toc135941829"/>
+      <w:bookmarkStart w:id="17" w:name="_Toc135941829"/>
       <w:r>
         <w:rPr>
           <w:rStyle w:val="Ttulo4Car"/>
@@ -5111,7 +5111,7 @@
         </w:rPr>
         <w:t>Tecnologías seleccionadas</w:t>
       </w:r>
-      <w:bookmarkEnd w:id="24"/>
+      <w:bookmarkEnd w:id="17"/>
     </w:p>
     <w:p>
       <w:r>
@@ -5306,7 +5306,7 @@
           <w:sz w:val="52"/>
         </w:rPr>
       </w:pPr>
-      <w:bookmarkStart w:id="25" w:name="_Toc135941830"/>
+      <w:bookmarkStart w:id="18" w:name="_Toc135941830"/>
       <w:r>
         <w:rPr>
           <w:rStyle w:val="Ttulo2Car"/>
@@ -5328,7 +5328,7 @@
         </w:rPr>
         <w:t>icroservicios</w:t>
       </w:r>
-      <w:bookmarkEnd w:id="25"/>
+      <w:bookmarkEnd w:id="18"/>
     </w:p>
     <w:p>
       <w:r>
@@ -5413,7 +5413,7 @@
       </w:r>
     </w:p>
     <w:p>
-      <w:bookmarkStart w:id="26" w:name="_Toc135941831"/>
+      <w:bookmarkStart w:id="19" w:name="_Toc135941831"/>
       <w:r>
         <w:rPr>
           <w:rStyle w:val="Ttulo4Car"/>
@@ -5421,7 +5421,7 @@
         </w:rPr>
         <w:t>Microservicio de gestión de usuarios</w:t>
       </w:r>
-      <w:bookmarkEnd w:id="26"/>
+      <w:bookmarkEnd w:id="19"/>
     </w:p>
     <w:p>
       <w:r>
@@ -5433,11 +5433,11 @@
       <w:pPr>
         <w:pStyle w:val="Ttulo6"/>
       </w:pPr>
-      <w:bookmarkStart w:id="27" w:name="_Toc135941832"/>
+      <w:bookmarkStart w:id="20" w:name="_Toc135941832"/>
       <w:r>
         <w:t>Requisitos funcionales</w:t>
       </w:r>
-      <w:bookmarkEnd w:id="27"/>
+      <w:bookmarkEnd w:id="20"/>
     </w:p>
     <w:p>
       <w:pPr>
@@ -5565,11 +5565,11 @@
       <w:pPr>
         <w:pStyle w:val="Ttulo6"/>
       </w:pPr>
-      <w:bookmarkStart w:id="28" w:name="_Toc135941833"/>
+      <w:bookmarkStart w:id="21" w:name="_Toc135941833"/>
       <w:r>
         <w:t>Diseño de la API</w:t>
       </w:r>
-      <w:bookmarkEnd w:id="28"/>
+      <w:bookmarkEnd w:id="21"/>
     </w:p>
     <w:p>
       <w:r>
@@ -5831,11 +5831,11 @@
       <w:pPr>
         <w:pStyle w:val="Ttulo6"/>
       </w:pPr>
-      <w:bookmarkStart w:id="29" w:name="_Toc135941834"/>
+      <w:bookmarkStart w:id="22" w:name="_Toc135941834"/>
       <w:r>
         <w:t>Modelo de datos</w:t>
       </w:r>
-      <w:bookmarkEnd w:id="29"/>
+      <w:bookmarkEnd w:id="22"/>
     </w:p>
     <w:p>
       <w:r>
@@ -5866,11 +5866,11 @@
       <w:pPr>
         <w:pStyle w:val="Ttulo4"/>
       </w:pPr>
-      <w:bookmarkStart w:id="30" w:name="_Toc135941835"/>
+      <w:bookmarkStart w:id="23" w:name="_Toc135941835"/>
       <w:r>
         <w:t>Microservicio de optimización de rutas</w:t>
       </w:r>
-      <w:bookmarkEnd w:id="30"/>
+      <w:bookmarkEnd w:id="23"/>
     </w:p>
     <w:p>
       <w:r>
@@ -5889,12 +5889,12 @@
       <w:pPr>
         <w:pStyle w:val="Ttulo6"/>
       </w:pPr>
-      <w:bookmarkStart w:id="31" w:name="_Toc135941836"/>
+      <w:bookmarkStart w:id="24" w:name="_Toc135941836"/>
       <w:r>
         <w:lastRenderedPageBreak/>
         <w:t>Requisitos funcionales</w:t>
       </w:r>
-      <w:bookmarkEnd w:id="31"/>
+      <w:bookmarkEnd w:id="24"/>
     </w:p>
     <w:p>
       <w:pPr>
@@ -5950,14 +5950,14 @@
           <w:sz w:val="28"/>
         </w:rPr>
       </w:pPr>
-      <w:bookmarkStart w:id="32" w:name="_Toc135941837"/>
+      <w:bookmarkStart w:id="25" w:name="_Toc135941837"/>
       <w:r>
         <w:rPr>
           <w:rStyle w:val="Ttulo6Car"/>
         </w:rPr>
         <w:t>Diseño de la API</w:t>
       </w:r>
-      <w:bookmarkEnd w:id="32"/>
+      <w:bookmarkEnd w:id="25"/>
     </w:p>
     <w:p>
       <w:r>
@@ -6183,7 +6183,7 @@
       <w:pPr>
         <w:pStyle w:val="Ttulo6"/>
       </w:pPr>
-      <w:bookmarkStart w:id="33" w:name="_Toc135941838"/>
+      <w:bookmarkStart w:id="26" w:name="_Toc135941838"/>
       <w:r>
         <w:t xml:space="preserve">Integración con Google </w:t>
       </w:r>
@@ -6195,7 +6195,7 @@
       <w:r>
         <w:t xml:space="preserve"> API</w:t>
       </w:r>
-      <w:bookmarkEnd w:id="33"/>
+      <w:bookmarkEnd w:id="26"/>
     </w:p>
     <w:p>
       <w:r>
@@ -6349,11 +6349,11 @@
       <w:pPr>
         <w:pStyle w:val="Ttulo6"/>
       </w:pPr>
-      <w:bookmarkStart w:id="34" w:name="_Toc135941839"/>
+      <w:bookmarkStart w:id="27" w:name="_Toc135941839"/>
       <w:r>
         <w:t>Modelo de datos</w:t>
       </w:r>
-      <w:bookmarkEnd w:id="34"/>
+      <w:bookmarkEnd w:id="27"/>
     </w:p>
     <w:p>
       <w:r>
@@ -6402,11 +6402,11 @@
       <w:pPr>
         <w:pStyle w:val="Ttulo4"/>
       </w:pPr>
-      <w:bookmarkStart w:id="35" w:name="_Toc135941840"/>
+      <w:bookmarkStart w:id="28" w:name="_Toc135941840"/>
       <w:r>
         <w:t>Microservicio de Gestión de Rutas</w:t>
       </w:r>
-      <w:bookmarkEnd w:id="35"/>
+      <w:bookmarkEnd w:id="28"/>
     </w:p>
     <w:p>
       <w:r>
@@ -6418,11 +6418,11 @@
       <w:pPr>
         <w:pStyle w:val="Ttulo6"/>
       </w:pPr>
-      <w:bookmarkStart w:id="36" w:name="_Toc135941841"/>
+      <w:bookmarkStart w:id="29" w:name="_Toc135941841"/>
       <w:r>
         <w:t>Requisitos Funcionales</w:t>
       </w:r>
-      <w:bookmarkEnd w:id="36"/>
+      <w:bookmarkEnd w:id="29"/>
     </w:p>
     <w:p>
       <w:pPr>
@@ -6505,12 +6505,12 @@
       <w:pPr>
         <w:pStyle w:val="Ttulo6"/>
       </w:pPr>
-      <w:bookmarkStart w:id="37" w:name="_Toc135941842"/>
+      <w:bookmarkStart w:id="30" w:name="_Toc135941842"/>
       <w:r>
         <w:lastRenderedPageBreak/>
         <w:t>Diseño de la API</w:t>
       </w:r>
-      <w:bookmarkEnd w:id="37"/>
+      <w:bookmarkEnd w:id="30"/>
     </w:p>
     <w:p>
       <w:r>
@@ -6720,11 +6720,11 @@
       <w:pPr>
         <w:pStyle w:val="Ttulo6"/>
       </w:pPr>
-      <w:bookmarkStart w:id="38" w:name="_Toc135941843"/>
+      <w:bookmarkStart w:id="31" w:name="_Toc135941843"/>
       <w:r>
         <w:t>Modelo de Datos</w:t>
       </w:r>
-      <w:bookmarkEnd w:id="38"/>
+      <w:bookmarkEnd w:id="31"/>
     </w:p>
     <w:p>
       <w:r>
@@ -7872,11 +7872,11 @@
       <w:pPr>
         <w:pStyle w:val="Ttulo4"/>
       </w:pPr>
-      <w:bookmarkStart w:id="39" w:name="_Toc135941844"/>
+      <w:bookmarkStart w:id="32" w:name="_Toc135941844"/>
       <w:r>
         <w:t>Microservicio de Autenticación</w:t>
       </w:r>
-      <w:bookmarkEnd w:id="39"/>
+      <w:bookmarkEnd w:id="32"/>
     </w:p>
     <w:p>
       <w:r>
@@ -7887,11 +7887,11 @@
       <w:pPr>
         <w:pStyle w:val="Ttulo6"/>
       </w:pPr>
-      <w:bookmarkStart w:id="40" w:name="_Toc135941845"/>
+      <w:bookmarkStart w:id="33" w:name="_Toc135941845"/>
       <w:r>
         <w:t>Requisitos Funcionales</w:t>
       </w:r>
-      <w:bookmarkEnd w:id="40"/>
+      <w:bookmarkEnd w:id="33"/>
     </w:p>
     <w:p>
       <w:pPr>
@@ -7996,12 +7996,12 @@
       <w:pPr>
         <w:pStyle w:val="Ttulo6"/>
       </w:pPr>
-      <w:bookmarkStart w:id="41" w:name="_Toc135941846"/>
+      <w:bookmarkStart w:id="34" w:name="_Toc135941846"/>
       <w:r>
         <w:lastRenderedPageBreak/>
         <w:t>Diseño de la API</w:t>
       </w:r>
-      <w:bookmarkEnd w:id="41"/>
+      <w:bookmarkEnd w:id="34"/>
     </w:p>
     <w:p>
       <w:pPr>
@@ -8382,11 +8382,11 @@
       <w:pPr>
         <w:pStyle w:val="Ttulo6"/>
       </w:pPr>
-      <w:bookmarkStart w:id="42" w:name="_Toc135941847"/>
+      <w:bookmarkStart w:id="35" w:name="_Toc135941847"/>
       <w:r>
         <w:t>Modelo de Datos</w:t>
       </w:r>
-      <w:bookmarkEnd w:id="42"/>
+      <w:bookmarkEnd w:id="35"/>
     </w:p>
     <w:p>
       <w:pPr>
@@ -8983,12 +8983,12 @@
       <w:pPr>
         <w:pStyle w:val="Ttulo6"/>
       </w:pPr>
-      <w:bookmarkStart w:id="43" w:name="_Toc135941848"/>
+      <w:bookmarkStart w:id="36" w:name="_Toc135941848"/>
       <w:r>
         <w:lastRenderedPageBreak/>
         <w:t>Implementación de JWT</w:t>
       </w:r>
-      <w:bookmarkEnd w:id="43"/>
+      <w:bookmarkEnd w:id="36"/>
     </w:p>
     <w:p>
       <w:pPr>
@@ -9056,11 +9056,11 @@
       <w:pPr>
         <w:pStyle w:val="Ttulo4"/>
       </w:pPr>
-      <w:bookmarkStart w:id="44" w:name="_Toc135941849"/>
+      <w:bookmarkStart w:id="37" w:name="_Toc135941849"/>
       <w:r>
         <w:t>Microservicio de Registro de Empresas</w:t>
       </w:r>
-      <w:bookmarkEnd w:id="44"/>
+      <w:bookmarkEnd w:id="37"/>
     </w:p>
     <w:p>
       <w:pPr>
@@ -9081,11 +9081,11 @@
       <w:pPr>
         <w:pStyle w:val="Ttulo6"/>
       </w:pPr>
-      <w:bookmarkStart w:id="45" w:name="_Toc135941850"/>
+      <w:bookmarkStart w:id="38" w:name="_Toc135941850"/>
       <w:r>
         <w:t>Requisitos Funcionales</w:t>
       </w:r>
-      <w:bookmarkEnd w:id="45"/>
+      <w:bookmarkEnd w:id="38"/>
     </w:p>
     <w:p>
       <w:pPr>
@@ -9135,11 +9135,11 @@
       <w:pPr>
         <w:pStyle w:val="Ttulo6"/>
       </w:pPr>
-      <w:bookmarkStart w:id="46" w:name="_Toc135941851"/>
+      <w:bookmarkStart w:id="39" w:name="_Toc135941851"/>
       <w:r>
         <w:t>Diseño de la API</w:t>
       </w:r>
-      <w:bookmarkEnd w:id="46"/>
+      <w:bookmarkEnd w:id="39"/>
     </w:p>
     <w:p>
       <w:pPr>
@@ -9276,11 +9276,11 @@
       <w:pPr>
         <w:pStyle w:val="Ttulo6"/>
       </w:pPr>
-      <w:bookmarkStart w:id="47" w:name="_Toc135941852"/>
+      <w:bookmarkStart w:id="40" w:name="_Toc135941852"/>
       <w:r>
         <w:t>Modelo de Datos</w:t>
       </w:r>
-      <w:bookmarkEnd w:id="47"/>
+      <w:bookmarkEnd w:id="40"/>
     </w:p>
     <w:p>
       <w:pPr>
@@ -10222,7 +10222,7 @@
           <w:rFonts w:eastAsiaTheme="minorEastAsia"/>
         </w:rPr>
       </w:pPr>
-      <w:bookmarkStart w:id="48" w:name="_Toc135941853"/>
+      <w:bookmarkStart w:id="41" w:name="_Toc135941853"/>
       <w:r>
         <w:rPr>
           <w:rStyle w:val="Ttulo2Car"/>
@@ -10275,7 +10275,7 @@
         </w:rPr>
         <w:t>)</w:t>
       </w:r>
-      <w:bookmarkEnd w:id="48"/>
+      <w:bookmarkEnd w:id="41"/>
     </w:p>
     <w:p>
       <w:pPr>
@@ -10310,11 +10310,11 @@
       <w:pPr>
         <w:pStyle w:val="Ttulo4"/>
       </w:pPr>
-      <w:bookmarkStart w:id="49" w:name="_Toc135941854"/>
+      <w:bookmarkStart w:id="42" w:name="_Toc135941854"/>
       <w:r>
         <w:t>Estructura de la aplicación Angular</w:t>
       </w:r>
-      <w:bookmarkEnd w:id="49"/>
+      <w:bookmarkEnd w:id="42"/>
     </w:p>
     <w:p>
       <w:pPr>
@@ -10329,11 +10329,11 @@
       <w:pPr>
         <w:pStyle w:val="Ttulo6"/>
       </w:pPr>
-      <w:bookmarkStart w:id="50" w:name="_Toc135941855"/>
+      <w:bookmarkStart w:id="43" w:name="_Toc135941855"/>
       <w:r>
         <w:t>App</w:t>
       </w:r>
-      <w:bookmarkEnd w:id="50"/>
+      <w:bookmarkEnd w:id="43"/>
     </w:p>
     <w:p>
       <w:pPr>
@@ -10563,12 +10563,12 @@
       <w:pPr>
         <w:pStyle w:val="Ttulo4"/>
       </w:pPr>
-      <w:bookmarkStart w:id="51" w:name="_Toc135941856"/>
+      <w:bookmarkStart w:id="44" w:name="_Toc135941856"/>
       <w:r>
         <w:lastRenderedPageBreak/>
         <w:t>Componentes y módulos principales</w:t>
       </w:r>
-      <w:bookmarkEnd w:id="51"/>
+      <w:bookmarkEnd w:id="44"/>
     </w:p>
     <w:p>
       <w:pPr>
@@ -10783,7 +10783,14 @@
           <w:b/>
           <w:bCs/>
         </w:rPr>
-        <w:t>UserSettings</w:t>
+        <w:t>User</w:t>
+      </w:r>
+      <w:r>
+        <w:rPr>
+          <w:b/>
+          <w:bCs/>
+        </w:rPr>
+        <w:t>Sttings</w:t>
       </w:r>
       <w:r>
         <w:rPr>
@@ -10801,8 +10808,13 @@
         <w:t>:</w:t>
       </w:r>
       <w:r>
-        <w:t xml:space="preserve"> componente para mostrar y actualizar la información del perfil del usuario.</w:t>
-      </w:r>
+        <w:t xml:space="preserve"> componente para mostrar información del usuario y proporcionar una vía para el cambio de contraseña.</w:t>
+      </w:r>
+    </w:p>
+    <w:p>
+      <w:pPr>
+        <w:pStyle w:val="Prrafodelista"/>
+      </w:pPr>
     </w:p>
     <w:p>
       <w:pPr>
@@ -10818,7 +10830,14 @@
           <w:b/>
           <w:bCs/>
         </w:rPr>
-        <w:t>UserConfigurationComponent</w:t>
+        <w:t>OptimizedRoutes</w:t>
+      </w:r>
+      <w:r>
+        <w:rPr>
+          <w:b/>
+          <w:bCs/>
+        </w:rPr>
+        <w:t>Module</w:t>
       </w:r>
       <w:proofErr w:type="spellEnd"/>
       <w:r>
@@ -10829,13 +10848,8 @@
         <w:t>:</w:t>
       </w:r>
       <w:r>
-        <w:t xml:space="preserve"> componente para mostrar información del usuario y proporcionar una vía para el cambio de contraseña.</w:t>
-      </w:r>
-    </w:p>
-    <w:p>
-      <w:pPr>
-        <w:pStyle w:val="Prrafodelista"/>
-      </w:pPr>
+        <w:t xml:space="preserve"> módulo que agrupa los componentes y servicios relacionados con la optimización de rutas.</w:t>
+      </w:r>
     </w:p>
     <w:p>
       <w:pPr>
@@ -10851,14 +10865,21 @@
           <w:b/>
           <w:bCs/>
         </w:rPr>
-        <w:t>OptimizedRoutes</w:t>
-      </w:r>
-      <w:r>
-        <w:rPr>
-          <w:b/>
-          <w:bCs/>
-        </w:rPr>
-        <w:t>Module</w:t>
+        <w:t>RouteCreat</w:t>
+      </w:r>
+      <w:r>
+        <w:rPr>
+          <w:b/>
+          <w:bCs/>
+        </w:rPr>
+        <w:t>or</w:t>
+      </w:r>
+      <w:r>
+        <w:rPr>
+          <w:b/>
+          <w:bCs/>
+        </w:rPr>
+        <w:t>Component</w:t>
       </w:r>
       <w:proofErr w:type="spellEnd"/>
       <w:r>
@@ -10869,7 +10890,7 @@
         <w:t>:</w:t>
       </w:r>
       <w:r>
-        <w:t xml:space="preserve"> módulo que agrupa los componentes y servicios relacionados con la optimización de rutas.</w:t>
+        <w:t xml:space="preserve"> componente para la creación de rutas y la especificación de puntos de inicio, destino y puntos intermedios.</w:t>
       </w:r>
     </w:p>
     <w:p>
@@ -10886,14 +10907,14 @@
           <w:b/>
           <w:bCs/>
         </w:rPr>
-        <w:t>RouteCreat</w:t>
-      </w:r>
-      <w:r>
-        <w:rPr>
-          <w:b/>
-          <w:bCs/>
-        </w:rPr>
-        <w:t>or</w:t>
+        <w:t>Route</w:t>
+      </w:r>
+      <w:r>
+        <w:rPr>
+          <w:b/>
+          <w:bCs/>
+        </w:rPr>
+        <w:t>View</w:t>
       </w:r>
       <w:r>
         <w:rPr>
@@ -10911,7 +10932,15 @@
         <w:t>:</w:t>
       </w:r>
       <w:r>
-        <w:t xml:space="preserve"> componente para la creación de rutas y la especificación de puntos de inicio, destino y puntos intermedios.</w:t>
+        <w:t xml:space="preserve"> componente para la visualización de rutas utilizando los servicios de Google </w:t>
+      </w:r>
+      <w:proofErr w:type="spellStart"/>
+      <w:r>
+        <w:t>Maps</w:t>
+      </w:r>
+      <w:proofErr w:type="spellEnd"/>
+      <w:r>
+        <w:t>.</w:t>
       </w:r>
     </w:p>
     <w:p>
@@ -10928,14 +10957,7 @@
           <w:b/>
           <w:bCs/>
         </w:rPr>
-        <w:t>Route</w:t>
-      </w:r>
-      <w:r>
-        <w:rPr>
-          <w:b/>
-          <w:bCs/>
-        </w:rPr>
-        <w:t>View</w:t>
+        <w:t>Itinerary</w:t>
       </w:r>
       <w:r>
         <w:rPr>
@@ -10953,51 +10975,13 @@
         <w:t>:</w:t>
       </w:r>
       <w:r>
-        <w:t xml:space="preserve"> componente para la visualización de rutas utilizando los servicios de Google </w:t>
-      </w:r>
-      <w:proofErr w:type="spellStart"/>
-      <w:r>
-        <w:t>Maps</w:t>
-      </w:r>
-      <w:proofErr w:type="spellEnd"/>
-      <w:r>
-        <w:t>.</w:t>
+        <w:t xml:space="preserve"> componente para la visualización de rutas y puntos de interés en un mapa interactivo.</w:t>
       </w:r>
     </w:p>
     <w:p>
       <w:pPr>
         <w:pStyle w:val="Prrafodelista"/>
-        <w:numPr>
-          <w:ilvl w:val="0"/>
-          <w:numId w:val="85"/>
-        </w:numPr>
-      </w:pPr>
-      <w:proofErr w:type="spellStart"/>
-      <w:r>
-        <w:rPr>
-          <w:b/>
-          <w:bCs/>
-        </w:rPr>
-        <w:t>Itinerary</w:t>
-      </w:r>
-      <w:r>
-        <w:rPr>
-          <w:b/>
-          <w:bCs/>
-        </w:rPr>
-        <w:t>Component</w:t>
-      </w:r>
-      <w:proofErr w:type="spellEnd"/>
-      <w:r>
-        <w:rPr>
-          <w:b/>
-          <w:bCs/>
-        </w:rPr>
-        <w:t>:</w:t>
-      </w:r>
-      <w:r>
-        <w:t xml:space="preserve"> componente para la visualización de rutas y puntos de interés en un mapa interactivo.</w:t>
-      </w:r>
+      </w:pPr>
     </w:p>
     <w:p>
       <w:pPr>
@@ -11006,24 +10990,13 @@
     </w:p>
     <w:p>
       <w:pPr>
-        <w:pStyle w:val="Prrafodelista"/>
-      </w:pPr>
-    </w:p>
-    <w:p>
-      <w:pPr>
         <w:pStyle w:val="Ttulo4"/>
       </w:pPr>
-      <w:bookmarkStart w:id="52" w:name="_Toc135941857"/>
-      <w:proofErr w:type="spellStart"/>
-      <w:r>
-        <w:lastRenderedPageBreak/>
-        <w:t>Scafolding</w:t>
-      </w:r>
-      <w:proofErr w:type="spellEnd"/>
-      <w:r>
-        <w:t xml:space="preserve"> Aplicación</w:t>
-      </w:r>
-      <w:bookmarkEnd w:id="52"/>
+      <w:bookmarkStart w:id="45" w:name="_Toc135941857"/>
+      <w:r>
+        <w:t>Scafolding Aplicación</w:t>
+      </w:r>
+      <w:bookmarkEnd w:id="45"/>
     </w:p>
     <w:p/>
     <w:p>
@@ -11050,6 +11023,7 @@
           <w:szCs w:val="18"/>
           <w:lang w:val="en-GB"/>
         </w:rPr>
+        <w:lastRenderedPageBreak/>
         <w:t>App</w:t>
       </w:r>
     </w:p>
@@ -12334,12 +12308,11 @@
       <w:pPr>
         <w:pStyle w:val="Ttulo4"/>
       </w:pPr>
-      <w:bookmarkStart w:id="53" w:name="_Toc135941858"/>
-      <w:r>
-        <w:lastRenderedPageBreak/>
+      <w:bookmarkStart w:id="46" w:name="_Toc135941858"/>
+      <w:r>
         <w:t>Navegación y enrutamiento</w:t>
       </w:r>
-      <w:bookmarkEnd w:id="53"/>
+      <w:bookmarkEnd w:id="46"/>
     </w:p>
     <w:p>
       <w:pPr>
@@ -12353,6 +12326,7 @@
         <w:ind w:left="0"/>
       </w:pPr>
       <w:r>
+        <w:lastRenderedPageBreak/>
         <w:t xml:space="preserve">La navegación y el enrutamiento de la aplicación se manejarán utilizando el </w:t>
       </w:r>
       <w:proofErr w:type="spellStart"/>
@@ -13023,11 +12997,11 @@
       <w:pPr>
         <w:pStyle w:val="Ttulo4"/>
       </w:pPr>
-      <w:bookmarkStart w:id="54" w:name="_Toc135941859"/>
+      <w:bookmarkStart w:id="47" w:name="_Toc135941859"/>
       <w:r>
         <w:t>Integración con microservicios</w:t>
       </w:r>
-      <w:bookmarkEnd w:id="54"/>
+      <w:bookmarkEnd w:id="47"/>
     </w:p>
     <w:p>
       <w:pPr>
@@ -13173,6 +13147,7 @@
           <w:b/>
           <w:bCs/>
         </w:rPr>
+        <w:lastRenderedPageBreak/>
         <w:t>createUser</w:t>
       </w:r>
       <w:proofErr w:type="spellEnd"/>
@@ -13712,12 +13687,12 @@
       <w:pPr>
         <w:pStyle w:val="Ttulo2"/>
       </w:pPr>
-      <w:bookmarkStart w:id="55" w:name="_Toc135941860"/>
+      <w:bookmarkStart w:id="48" w:name="_Toc135941860"/>
       <w:r>
         <w:lastRenderedPageBreak/>
         <w:t>Diseño de la infraestructura</w:t>
       </w:r>
-      <w:bookmarkEnd w:id="55"/>
+      <w:bookmarkEnd w:id="48"/>
     </w:p>
     <w:p>
       <w:r>
@@ -13728,11 +13703,11 @@
       <w:pPr>
         <w:pStyle w:val="Ttulo4"/>
       </w:pPr>
-      <w:bookmarkStart w:id="56" w:name="_Toc135941861"/>
+      <w:bookmarkStart w:id="49" w:name="_Toc135941861"/>
       <w:r>
         <w:t>API Gateway</w:t>
       </w:r>
-      <w:bookmarkEnd w:id="56"/>
+      <w:bookmarkEnd w:id="49"/>
     </w:p>
     <w:p>
       <w:r>
@@ -13743,11 +13718,11 @@
       <w:pPr>
         <w:pStyle w:val="Ttulo6"/>
       </w:pPr>
-      <w:bookmarkStart w:id="57" w:name="_Toc135941862"/>
+      <w:bookmarkStart w:id="50" w:name="_Toc135941862"/>
       <w:r>
         <w:t>Funcionalidades</w:t>
       </w:r>
-      <w:bookmarkEnd w:id="57"/>
+      <w:bookmarkEnd w:id="50"/>
     </w:p>
     <w:p>
       <w:pPr>
@@ -13861,11 +13836,11 @@
       <w:pPr>
         <w:pStyle w:val="Ttulo6"/>
       </w:pPr>
-      <w:bookmarkStart w:id="58" w:name="_Toc135941863"/>
+      <w:bookmarkStart w:id="51" w:name="_Toc135941863"/>
       <w:r>
         <w:t>Configuración</w:t>
       </w:r>
-      <w:bookmarkEnd w:id="58"/>
+      <w:bookmarkEnd w:id="51"/>
     </w:p>
     <w:p>
       <w:r>
@@ -13887,12 +13862,12 @@
       <w:pPr>
         <w:pStyle w:val="Ttulo4"/>
       </w:pPr>
-      <w:bookmarkStart w:id="59" w:name="_Toc135941864"/>
+      <w:bookmarkStart w:id="52" w:name="_Toc135941864"/>
       <w:r>
         <w:lastRenderedPageBreak/>
         <w:t>Registro y descubrimiento de servicios</w:t>
       </w:r>
-      <w:bookmarkEnd w:id="59"/>
+      <w:bookmarkEnd w:id="52"/>
     </w:p>
     <w:p>
       <w:r>
@@ -13903,11 +13878,11 @@
       <w:pPr>
         <w:pStyle w:val="Ttulo6"/>
       </w:pPr>
-      <w:bookmarkStart w:id="60" w:name="_Toc135941865"/>
+      <w:bookmarkStart w:id="53" w:name="_Toc135941865"/>
       <w:r>
         <w:t>Funcionalidades</w:t>
       </w:r>
-      <w:bookmarkEnd w:id="60"/>
+      <w:bookmarkEnd w:id="53"/>
     </w:p>
     <w:p>
       <w:pPr>
@@ -13970,11 +13945,11 @@
       <w:pPr>
         <w:pStyle w:val="Ttulo6"/>
       </w:pPr>
-      <w:bookmarkStart w:id="61" w:name="_Toc135941866"/>
+      <w:bookmarkStart w:id="54" w:name="_Toc135941866"/>
       <w:r>
         <w:t>Configuración</w:t>
       </w:r>
-      <w:bookmarkEnd w:id="61"/>
+      <w:bookmarkEnd w:id="54"/>
     </w:p>
     <w:p>
       <w:r>
@@ -13991,11 +13966,11 @@
       <w:pPr>
         <w:pStyle w:val="Ttulo4"/>
       </w:pPr>
-      <w:bookmarkStart w:id="62" w:name="_Toc135941867"/>
+      <w:bookmarkStart w:id="55" w:name="_Toc135941867"/>
       <w:r>
         <w:t>Seguridad y protección de datos</w:t>
       </w:r>
-      <w:bookmarkEnd w:id="62"/>
+      <w:bookmarkEnd w:id="55"/>
     </w:p>
     <w:p>
       <w:r>

</xml_diff>

<commit_message>
Documentation / Design - Data models updated
</commit_message>
<xml_diff>
--- a/DOCUMENTATION/DESIGN_DOCUMENTATION.docx
+++ b/DOCUMENTATION/DESIGN_DOCUMENTATION.docx
@@ -731,12 +731,12 @@
       <w:pPr>
         <w:pStyle w:val="Heading2"/>
       </w:pPr>
-      <w:bookmarkStart w:id="15" w:name="_Toc135941820"/>
+      <w:bookmarkStart w:id="8" w:name="_Toc135941820"/>
       <w:r>
         <w:lastRenderedPageBreak/>
         <w:t>Índice</w:t>
       </w:r>
-      <w:bookmarkEnd w:id="15"/>
+      <w:bookmarkEnd w:id="8"/>
     </w:p>
     <w:p/>
     <w:p>
@@ -4286,15 +4286,15 @@
       <w:pPr>
         <w:pStyle w:val="Heading2"/>
       </w:pPr>
-      <w:bookmarkStart w:id="16" w:name="_Toc135941821"/>
+      <w:bookmarkStart w:id="9" w:name="_Toc135941821"/>
       <w:r>
         <w:lastRenderedPageBreak/>
         <w:t>Objetivo</w:t>
       </w:r>
-      <w:bookmarkEnd w:id="16"/>
-    </w:p>
-    <w:p>
-      <w:bookmarkStart w:id="17" w:name="_Toc135941822"/>
+      <w:bookmarkEnd w:id="9"/>
+    </w:p>
+    <w:p>
+      <w:bookmarkStart w:id="10" w:name="_Toc135941822"/>
       <w:r>
         <w:rPr>
           <w:rStyle w:val="Heading4Char"/>
@@ -4302,7 +4302,7 @@
         </w:rPr>
         <w:t>Propósito del documento</w:t>
       </w:r>
-      <w:bookmarkEnd w:id="17"/>
+      <w:bookmarkEnd w:id="10"/>
     </w:p>
     <w:p>
       <w:r>
@@ -4347,11 +4347,11 @@
       <w:pPr>
         <w:pStyle w:val="Heading4"/>
       </w:pPr>
-      <w:bookmarkStart w:id="18" w:name="_Toc135941823"/>
+      <w:bookmarkStart w:id="11" w:name="_Toc135941823"/>
       <w:r>
         <w:t>Alcance del proyecto</w:t>
       </w:r>
-      <w:bookmarkEnd w:id="18"/>
+      <w:bookmarkEnd w:id="11"/>
     </w:p>
     <w:p>
       <w:r>
@@ -4424,11 +4424,11 @@
       <w:pPr>
         <w:pStyle w:val="Heading6"/>
       </w:pPr>
-      <w:bookmarkStart w:id="19" w:name="_Toc135941824"/>
+      <w:bookmarkStart w:id="12" w:name="_Toc135941824"/>
       <w:r>
         <w:t>Definiciones, acrónimos y abreviaturas</w:t>
       </w:r>
-      <w:bookmarkEnd w:id="19"/>
+      <w:bookmarkEnd w:id="12"/>
     </w:p>
     <w:p>
       <w:pPr>
@@ -4462,13 +4462,8 @@
       </w:r>
       <w:proofErr w:type="spellEnd"/>
       <w:r>
-        <w:t xml:space="preserve"> </w:t>
-      </w:r>
-      <w:proofErr w:type="gramStart"/>
-      <w:r>
-        <w:t>Interface</w:t>
-      </w:r>
-      <w:proofErr w:type="gramEnd"/>
+        <w:t xml:space="preserve"> Interface</w:t>
+      </w:r>
     </w:p>
     <w:p>
       <w:pPr>
@@ -4581,12 +4576,12 @@
       <w:pPr>
         <w:pStyle w:val="Heading6"/>
       </w:pPr>
-      <w:bookmarkStart w:id="20" w:name="_Toc135941825"/>
+      <w:bookmarkStart w:id="13" w:name="_Toc135941825"/>
       <w:r>
         <w:lastRenderedPageBreak/>
         <w:t>Referencias</w:t>
       </w:r>
-      <w:bookmarkEnd w:id="20"/>
+      <w:bookmarkEnd w:id="13"/>
     </w:p>
     <w:p>
       <w:pPr>
@@ -4723,22 +4718,22 @@
       <w:pPr>
         <w:pStyle w:val="Heading2"/>
       </w:pPr>
-      <w:bookmarkStart w:id="21" w:name="_Toc135941826"/>
+      <w:bookmarkStart w:id="14" w:name="_Toc135941826"/>
       <w:r>
         <w:t>Descripción General de la Arquitectura</w:t>
       </w:r>
-      <w:bookmarkEnd w:id="21"/>
+      <w:bookmarkEnd w:id="14"/>
     </w:p>
     <w:p/>
     <w:p>
       <w:pPr>
         <w:pStyle w:val="Heading4"/>
       </w:pPr>
-      <w:bookmarkStart w:id="22" w:name="_Toc135941827"/>
+      <w:bookmarkStart w:id="15" w:name="_Toc135941827"/>
       <w:r>
         <w:t>Contexto del sistema</w:t>
       </w:r>
-      <w:bookmarkEnd w:id="22"/>
+      <w:bookmarkEnd w:id="15"/>
     </w:p>
     <w:p>
       <w:r>
@@ -4851,11 +4846,11 @@
       <w:pPr>
         <w:pStyle w:val="Heading4"/>
       </w:pPr>
-      <w:bookmarkStart w:id="23" w:name="_Toc135941828"/>
+      <w:bookmarkStart w:id="16" w:name="_Toc135941828"/>
       <w:r>
         <w:t>Objetivos y restricciones arquitectónicas</w:t>
       </w:r>
-      <w:bookmarkEnd w:id="23"/>
+      <w:bookmarkEnd w:id="16"/>
     </w:p>
     <w:p>
       <w:r>
@@ -5098,7 +5093,7 @@
       </w:pPr>
     </w:p>
     <w:p>
-      <w:bookmarkStart w:id="24" w:name="_Toc135941829"/>
+      <w:bookmarkStart w:id="17" w:name="_Toc135941829"/>
       <w:r>
         <w:rPr>
           <w:rStyle w:val="Heading4Char"/>
@@ -5106,7 +5101,7 @@
         </w:rPr>
         <w:t>Tecnologías seleccionadas</w:t>
       </w:r>
-      <w:bookmarkEnd w:id="24"/>
+      <w:bookmarkEnd w:id="17"/>
     </w:p>
     <w:p>
       <w:r>
@@ -5295,7 +5290,7 @@
           <w:sz w:val="52"/>
         </w:rPr>
       </w:pPr>
-      <w:bookmarkStart w:id="25" w:name="_Toc135941830"/>
+      <w:bookmarkStart w:id="18" w:name="_Toc135941830"/>
       <w:r>
         <w:rPr>
           <w:rStyle w:val="Heading2Char"/>
@@ -5317,7 +5312,7 @@
         </w:rPr>
         <w:t>icroservicios</w:t>
       </w:r>
-      <w:bookmarkEnd w:id="25"/>
+      <w:bookmarkEnd w:id="18"/>
     </w:p>
     <w:p>
       <w:r>
@@ -5402,7 +5397,7 @@
       </w:r>
     </w:p>
     <w:p>
-      <w:bookmarkStart w:id="26" w:name="_Toc135941831"/>
+      <w:bookmarkStart w:id="19" w:name="_Toc135941831"/>
       <w:r>
         <w:rPr>
           <w:rStyle w:val="Heading4Char"/>
@@ -5410,7 +5405,7 @@
         </w:rPr>
         <w:t>Microservicio de gestión de usuarios</w:t>
       </w:r>
-      <w:bookmarkEnd w:id="26"/>
+      <w:bookmarkEnd w:id="19"/>
     </w:p>
     <w:p>
       <w:r>
@@ -5422,11 +5417,11 @@
       <w:pPr>
         <w:pStyle w:val="Heading6"/>
       </w:pPr>
-      <w:bookmarkStart w:id="27" w:name="_Toc135941832"/>
+      <w:bookmarkStart w:id="20" w:name="_Toc135941832"/>
       <w:r>
         <w:t>Requisitos funcionales</w:t>
       </w:r>
-      <w:bookmarkEnd w:id="27"/>
+      <w:bookmarkEnd w:id="20"/>
     </w:p>
     <w:p>
       <w:pPr>
@@ -5527,12 +5522,12 @@
       <w:pPr>
         <w:pStyle w:val="Heading6"/>
       </w:pPr>
-      <w:bookmarkStart w:id="28" w:name="_Toc135941833"/>
+      <w:bookmarkStart w:id="21" w:name="_Toc135941833"/>
       <w:r>
         <w:lastRenderedPageBreak/>
         <w:t>Diseño de la API</w:t>
       </w:r>
-      <w:bookmarkEnd w:id="28"/>
+      <w:bookmarkEnd w:id="21"/>
     </w:p>
     <w:p>
       <w:r>
@@ -5684,7 +5679,6 @@
         <w:t>/</w:t>
       </w:r>
       <w:proofErr w:type="spellStart"/>
-      <w:proofErr w:type="gramStart"/>
       <w:r>
         <w:rPr>
           <w:b/>
@@ -5693,7 +5687,6 @@
         <w:t>password</w:t>
       </w:r>
       <w:proofErr w:type="spellEnd"/>
-      <w:proofErr w:type="gramEnd"/>
       <w:r>
         <w:rPr>
           <w:b/>
@@ -5814,23 +5807,7 @@
           <w:b/>
           <w:bCs/>
         </w:rPr>
-        <w:t>/</w:t>
-      </w:r>
-      <w:proofErr w:type="gramStart"/>
-      <w:r>
-        <w:rPr>
-          <w:b/>
-          <w:bCs/>
-        </w:rPr>
-        <w:t>manager</w:t>
-      </w:r>
-      <w:proofErr w:type="gramEnd"/>
-      <w:r>
-        <w:rPr>
-          <w:b/>
-          <w:bCs/>
-        </w:rPr>
-        <w:t>/{</w:t>
+        <w:t>/manager/{</w:t>
       </w:r>
       <w:proofErr w:type="spellStart"/>
       <w:r>
@@ -5940,11 +5917,11 @@
       <w:pPr>
         <w:pStyle w:val="Heading6"/>
       </w:pPr>
-      <w:bookmarkStart w:id="29" w:name="_Toc135941834"/>
+      <w:bookmarkStart w:id="22" w:name="_Toc135941834"/>
       <w:r>
         <w:t>Modelo de datos</w:t>
       </w:r>
-      <w:bookmarkEnd w:id="29"/>
+      <w:bookmarkEnd w:id="22"/>
     </w:p>
     <w:p>
       <w:r>
@@ -6015,7 +5992,6 @@
         <w:t xml:space="preserve">    private int </w:t>
       </w:r>
       <w:proofErr w:type="spellStart"/>
-      <w:proofErr w:type="gramStart"/>
       <w:r>
         <w:rPr>
           <w:rFonts w:ascii="Consolas" w:hAnsi="Consolas"/>
@@ -6038,7 +6014,6 @@
         </w:rPr>
         <w:t>;</w:t>
       </w:r>
-      <w:proofErr w:type="gramEnd"/>
     </w:p>
     <w:p>
       <w:pPr>
@@ -6054,17 +6029,75 @@
           <w:rFonts w:ascii="Consolas" w:hAnsi="Consolas"/>
           <w:lang w:val="en-US"/>
         </w:rPr>
+        <w:t xml:space="preserve">    private String name;</w:t>
+      </w:r>
+    </w:p>
+    <w:p>
+      <w:pPr>
+        <w:pStyle w:val="ListParagraph"/>
+        <w:spacing w:line="240" w:lineRule="auto"/>
+        <w:rPr>
+          <w:rFonts w:ascii="Consolas" w:hAnsi="Consolas"/>
+          <w:lang w:val="en-US"/>
+        </w:rPr>
+      </w:pPr>
+      <w:r>
+        <w:rPr>
+          <w:rFonts w:ascii="Consolas" w:hAnsi="Consolas"/>
+          <w:lang w:val="en-US"/>
+        </w:rPr>
+        <w:t xml:space="preserve">    private String lastname1;</w:t>
+      </w:r>
+    </w:p>
+    <w:p>
+      <w:pPr>
+        <w:pStyle w:val="ListParagraph"/>
+        <w:spacing w:line="240" w:lineRule="auto"/>
+        <w:rPr>
+          <w:rFonts w:ascii="Consolas" w:hAnsi="Consolas"/>
+          <w:lang w:val="en-US"/>
+        </w:rPr>
+      </w:pPr>
+      <w:r>
+        <w:rPr>
+          <w:rFonts w:ascii="Consolas" w:hAnsi="Consolas"/>
+          <w:lang w:val="en-US"/>
+        </w:rPr>
+        <w:t xml:space="preserve">    private String lastname2;</w:t>
+      </w:r>
+    </w:p>
+    <w:p>
+      <w:pPr>
+        <w:pStyle w:val="ListParagraph"/>
+        <w:spacing w:line="240" w:lineRule="auto"/>
+        <w:rPr>
+          <w:rFonts w:ascii="Consolas" w:hAnsi="Consolas"/>
+          <w:lang w:val="en-US"/>
+        </w:rPr>
+      </w:pPr>
+      <w:r>
+        <w:rPr>
+          <w:rFonts w:ascii="Consolas" w:hAnsi="Consolas"/>
+          <w:lang w:val="en-US"/>
+        </w:rPr>
         <w:t xml:space="preserve">    private String </w:t>
       </w:r>
-      <w:proofErr w:type="gramStart"/>
-      <w:r>
-        <w:rPr>
-          <w:rFonts w:ascii="Consolas" w:hAnsi="Consolas"/>
-          <w:lang w:val="en-US"/>
-        </w:rPr>
-        <w:t>name;</w:t>
-      </w:r>
-      <w:proofErr w:type="gramEnd"/>
+      <w:proofErr w:type="spellStart"/>
+      <w:r>
+        <w:rPr>
+          <w:rFonts w:ascii="Consolas" w:hAnsi="Consolas"/>
+          <w:lang w:val="en-US"/>
+        </w:rPr>
+        <w:t>phoneNumber</w:t>
+      </w:r>
+      <w:proofErr w:type="spellEnd"/>
+      <w:r>
+        <w:rPr>
+          <w:rFonts w:ascii="Consolas" w:hAnsi="Consolas"/>
+          <w:lang w:val="en-US"/>
+        </w:rPr>
+        <w:t>;</w:t>
+      </w:r>
     </w:p>
     <w:p>
       <w:pPr>
@@ -6080,17 +6113,24 @@
           <w:rFonts w:ascii="Consolas" w:hAnsi="Consolas"/>
           <w:lang w:val="en-US"/>
         </w:rPr>
-        <w:t xml:space="preserve">    private String </w:t>
-      </w:r>
-      <w:proofErr w:type="gramStart"/>
-      <w:r>
-        <w:rPr>
-          <w:rFonts w:ascii="Consolas" w:hAnsi="Consolas"/>
-          <w:lang w:val="en-US"/>
-        </w:rPr>
-        <w:t>lastname1;</w:t>
-      </w:r>
-      <w:proofErr w:type="gramEnd"/>
+        <w:t xml:space="preserve">    private Integer </w:t>
+      </w:r>
+      <w:proofErr w:type="spellStart"/>
+      <w:r>
+        <w:rPr>
+          <w:rFonts w:ascii="Consolas" w:hAnsi="Consolas"/>
+          <w:lang w:val="en-US"/>
+        </w:rPr>
+        <w:t>managerId</w:t>
+      </w:r>
+      <w:proofErr w:type="spellEnd"/>
+      <w:r>
+        <w:rPr>
+          <w:rFonts w:ascii="Consolas" w:hAnsi="Consolas"/>
+          <w:lang w:val="en-US"/>
+        </w:rPr>
+        <w:t>;</w:t>
+      </w:r>
     </w:p>
     <w:p>
       <w:pPr>
@@ -6106,17 +6146,8 @@
           <w:rFonts w:ascii="Consolas" w:hAnsi="Consolas"/>
           <w:lang w:val="en-US"/>
         </w:rPr>
-        <w:t xml:space="preserve">    private String </w:t>
-      </w:r>
-      <w:proofErr w:type="gramStart"/>
-      <w:r>
-        <w:rPr>
-          <w:rFonts w:ascii="Consolas" w:hAnsi="Consolas"/>
-          <w:lang w:val="en-US"/>
-        </w:rPr>
-        <w:t>lastname2;</w:t>
-      </w:r>
-      <w:proofErr w:type="gramEnd"/>
+        <w:t xml:space="preserve">    private String login;</w:t>
+      </w:r>
     </w:p>
     <w:p>
       <w:pPr>
@@ -6132,16 +6163,15 @@
           <w:rFonts w:ascii="Consolas" w:hAnsi="Consolas"/>
           <w:lang w:val="en-US"/>
         </w:rPr>
-        <w:t xml:space="preserve">    private String </w:t>
-      </w:r>
-      <w:proofErr w:type="spellStart"/>
-      <w:proofErr w:type="gramStart"/>
-      <w:r>
-        <w:rPr>
-          <w:rFonts w:ascii="Consolas" w:hAnsi="Consolas"/>
-          <w:lang w:val="en-US"/>
-        </w:rPr>
-        <w:t>phoneNumber</w:t>
+        <w:t xml:space="preserve">    private Integer </w:t>
+      </w:r>
+      <w:proofErr w:type="spellStart"/>
+      <w:r>
+        <w:rPr>
+          <w:rFonts w:ascii="Consolas" w:hAnsi="Consolas"/>
+          <w:lang w:val="en-US"/>
+        </w:rPr>
+        <w:t>idRole</w:t>
       </w:r>
       <w:proofErr w:type="spellEnd"/>
       <w:r>
@@ -6151,103 +6181,6 @@
         </w:rPr>
         <w:t>;</w:t>
       </w:r>
-      <w:proofErr w:type="gramEnd"/>
-    </w:p>
-    <w:p>
-      <w:pPr>
-        <w:pStyle w:val="ListParagraph"/>
-        <w:spacing w:line="240" w:lineRule="auto"/>
-        <w:rPr>
-          <w:rFonts w:ascii="Consolas" w:hAnsi="Consolas"/>
-          <w:lang w:val="en-US"/>
-        </w:rPr>
-      </w:pPr>
-      <w:r>
-        <w:rPr>
-          <w:rFonts w:ascii="Consolas" w:hAnsi="Consolas"/>
-          <w:lang w:val="en-US"/>
-        </w:rPr>
-        <w:t xml:space="preserve">    private Integer </w:t>
-      </w:r>
-      <w:proofErr w:type="spellStart"/>
-      <w:proofErr w:type="gramStart"/>
-      <w:r>
-        <w:rPr>
-          <w:rFonts w:ascii="Consolas" w:hAnsi="Consolas"/>
-          <w:lang w:val="en-US"/>
-        </w:rPr>
-        <w:t>managerId</w:t>
-      </w:r>
-      <w:proofErr w:type="spellEnd"/>
-      <w:r>
-        <w:rPr>
-          <w:rFonts w:ascii="Consolas" w:hAnsi="Consolas"/>
-          <w:lang w:val="en-US"/>
-        </w:rPr>
-        <w:t>;</w:t>
-      </w:r>
-      <w:proofErr w:type="gramEnd"/>
-    </w:p>
-    <w:p>
-      <w:pPr>
-        <w:pStyle w:val="ListParagraph"/>
-        <w:spacing w:line="240" w:lineRule="auto"/>
-        <w:rPr>
-          <w:rFonts w:ascii="Consolas" w:hAnsi="Consolas"/>
-          <w:lang w:val="en-US"/>
-        </w:rPr>
-      </w:pPr>
-      <w:r>
-        <w:rPr>
-          <w:rFonts w:ascii="Consolas" w:hAnsi="Consolas"/>
-          <w:lang w:val="en-US"/>
-        </w:rPr>
-        <w:t xml:space="preserve">    private String </w:t>
-      </w:r>
-      <w:proofErr w:type="gramStart"/>
-      <w:r>
-        <w:rPr>
-          <w:rFonts w:ascii="Consolas" w:hAnsi="Consolas"/>
-          <w:lang w:val="en-US"/>
-        </w:rPr>
-        <w:t>login;</w:t>
-      </w:r>
-      <w:proofErr w:type="gramEnd"/>
-    </w:p>
-    <w:p>
-      <w:pPr>
-        <w:pStyle w:val="ListParagraph"/>
-        <w:spacing w:line="240" w:lineRule="auto"/>
-        <w:rPr>
-          <w:rFonts w:ascii="Consolas" w:hAnsi="Consolas"/>
-          <w:lang w:val="en-US"/>
-        </w:rPr>
-      </w:pPr>
-      <w:r>
-        <w:rPr>
-          <w:rFonts w:ascii="Consolas" w:hAnsi="Consolas"/>
-          <w:lang w:val="en-US"/>
-        </w:rPr>
-        <w:t xml:space="preserve">    private Integer </w:t>
-      </w:r>
-      <w:proofErr w:type="spellStart"/>
-      <w:proofErr w:type="gramStart"/>
-      <w:r>
-        <w:rPr>
-          <w:rFonts w:ascii="Consolas" w:hAnsi="Consolas"/>
-          <w:lang w:val="en-US"/>
-        </w:rPr>
-        <w:t>idRole</w:t>
-      </w:r>
-      <w:proofErr w:type="spellEnd"/>
-      <w:r>
-        <w:rPr>
-          <w:rFonts w:ascii="Consolas" w:hAnsi="Consolas"/>
-          <w:lang w:val="en-US"/>
-        </w:rPr>
-        <w:t>;</w:t>
-      </w:r>
-      <w:proofErr w:type="gramEnd"/>
     </w:p>
     <w:p>
       <w:pPr>
@@ -6319,7 +6252,6 @@
         <w:t>/</w:t>
       </w:r>
       <w:proofErr w:type="spellStart"/>
-      <w:proofErr w:type="gramStart"/>
       <w:r>
         <w:rPr>
           <w:b/>
@@ -6328,7 +6260,6 @@
         <w:t>password</w:t>
       </w:r>
       <w:proofErr w:type="spellEnd"/>
-      <w:proofErr w:type="gramEnd"/>
     </w:p>
     <w:p>
       <w:pPr>
@@ -6361,25 +6292,15 @@
           <w:rFonts w:ascii="Consolas" w:hAnsi="Consolas"/>
           <w:lang w:val="en-US"/>
         </w:rPr>
-        <w:t xml:space="preserve">    private int </w:t>
-      </w:r>
-      <w:proofErr w:type="spellStart"/>
-      <w:proofErr w:type="gramStart"/>
-      <w:r>
-        <w:rPr>
-          <w:rFonts w:ascii="Consolas" w:hAnsi="Consolas"/>
-          <w:lang w:val="en-US"/>
-        </w:rPr>
-        <w:t>id</w:t>
-      </w:r>
-      <w:r>
-        <w:rPr>
-          <w:rFonts w:ascii="Consolas" w:hAnsi="Consolas"/>
-          <w:lang w:val="en-US"/>
-        </w:rPr>
-        <w:t>User</w:t>
-      </w:r>
-      <w:proofErr w:type="spellEnd"/>
+        <w:t xml:space="preserve">    private String </w:t>
+      </w:r>
+      <w:r>
+        <w:rPr>
+          <w:rFonts w:ascii="Consolas" w:hAnsi="Consolas"/>
+          <w:lang w:val="en-US"/>
+        </w:rPr>
+        <w:t>password</w:t>
+      </w:r>
       <w:r>
         <w:rPr>
           <w:rFonts w:ascii="Consolas" w:hAnsi="Consolas"/>
@@ -6387,7 +6308,6 @@
         </w:rPr>
         <w:t>;</w:t>
       </w:r>
-      <w:proofErr w:type="gramEnd"/>
     </w:p>
     <w:p>
       <w:pPr>
@@ -6403,16 +6323,24 @@
           <w:rFonts w:ascii="Consolas" w:hAnsi="Consolas"/>
           <w:lang w:val="en-US"/>
         </w:rPr>
-        <w:t xml:space="preserve">    private String </w:t>
-      </w:r>
-      <w:proofErr w:type="gramStart"/>
-      <w:r>
-        <w:rPr>
-          <w:rFonts w:ascii="Consolas" w:hAnsi="Consolas"/>
-          <w:lang w:val="en-US"/>
-        </w:rPr>
-        <w:t>password</w:t>
-      </w:r>
+        <w:t xml:space="preserve">    </w:t>
+      </w:r>
+      <w:r>
+        <w:rPr>
+          <w:rFonts w:ascii="Consolas" w:hAnsi="Consolas"/>
+          <w:lang w:val="en-US"/>
+        </w:rPr>
+        <w:t xml:space="preserve">private String </w:t>
+      </w:r>
+      <w:proofErr w:type="spellStart"/>
+      <w:r>
+        <w:rPr>
+          <w:rFonts w:ascii="Consolas" w:hAnsi="Consolas"/>
+          <w:lang w:val="en-US"/>
+        </w:rPr>
+        <w:t>newPassword</w:t>
+      </w:r>
+      <w:proofErr w:type="spellEnd"/>
       <w:r>
         <w:rPr>
           <w:rFonts w:ascii="Consolas" w:hAnsi="Consolas"/>
@@ -6420,49 +6348,6 @@
         </w:rPr>
         <w:t>;</w:t>
       </w:r>
-      <w:proofErr w:type="gramEnd"/>
-    </w:p>
-    <w:p>
-      <w:pPr>
-        <w:pStyle w:val="ListParagraph"/>
-        <w:spacing w:line="240" w:lineRule="auto"/>
-        <w:rPr>
-          <w:rFonts w:ascii="Consolas" w:hAnsi="Consolas"/>
-          <w:lang w:val="en-US"/>
-        </w:rPr>
-      </w:pPr>
-      <w:r>
-        <w:rPr>
-          <w:rFonts w:ascii="Consolas" w:hAnsi="Consolas"/>
-          <w:lang w:val="en-US"/>
-        </w:rPr>
-        <w:t xml:space="preserve">    </w:t>
-      </w:r>
-      <w:r>
-        <w:rPr>
-          <w:rFonts w:ascii="Consolas" w:hAnsi="Consolas"/>
-          <w:lang w:val="en-US"/>
-        </w:rPr>
-        <w:t xml:space="preserve">private String </w:t>
-      </w:r>
-      <w:proofErr w:type="spellStart"/>
-      <w:proofErr w:type="gramStart"/>
-      <w:r>
-        <w:rPr>
-          <w:rFonts w:ascii="Consolas" w:hAnsi="Consolas"/>
-          <w:lang w:val="en-US"/>
-        </w:rPr>
-        <w:t>newPassword</w:t>
-      </w:r>
-      <w:proofErr w:type="spellEnd"/>
-      <w:r>
-        <w:rPr>
-          <w:rFonts w:ascii="Consolas" w:hAnsi="Consolas"/>
-          <w:lang w:val="en-US"/>
-        </w:rPr>
-        <w:t>;</w:t>
-      </w:r>
-      <w:proofErr w:type="gramEnd"/>
     </w:p>
     <w:p>
       <w:pPr>
@@ -6730,23 +6615,7 @@
           <w:rFonts w:ascii="Consolas" w:hAnsi="Consolas"/>
           <w:lang w:val="en-US"/>
         </w:rPr>
-        <w:t>{“id”:1,”name”</w:t>
-      </w:r>
-      <w:proofErr w:type="gramStart"/>
-      <w:r>
-        <w:rPr>
-          <w:rFonts w:ascii="Consolas" w:hAnsi="Consolas"/>
-          <w:lang w:val="en-US"/>
-        </w:rPr>
-        <w:t>:”Administrador</w:t>
-      </w:r>
-      <w:proofErr w:type="gramEnd"/>
-      <w:r>
-        <w:rPr>
-          <w:rFonts w:ascii="Consolas" w:hAnsi="Consolas"/>
-          <w:lang w:val="en-US"/>
-        </w:rPr>
-        <w:t>”}</w:t>
+        <w:t>{“id”:1,”name”:”Administrador”}</w:t>
       </w:r>
     </w:p>
     <w:p>
@@ -6756,6 +6625,7 @@
         <w:ind w:left="0"/>
         <w:rPr>
           <w:rFonts w:ascii="Consolas" w:hAnsi="Consolas"/>
+          <w:lang w:val="en-US"/>
         </w:rPr>
       </w:pPr>
       <w:r>
@@ -6768,6 +6638,7 @@
       <w:r>
         <w:rPr>
           <w:rFonts w:ascii="Consolas" w:hAnsi="Consolas"/>
+          <w:lang w:val="en-US"/>
         </w:rPr>
         <w:t>},{…}]</w:t>
       </w:r>
@@ -6792,25 +6663,7 @@
           <w:bCs/>
           <w:lang w:val="en-US"/>
         </w:rPr>
-        <w:t>GET /</w:t>
-      </w:r>
-      <w:proofErr w:type="spellStart"/>
-      <w:r>
-        <w:rPr>
-          <w:b/>
-          <w:bCs/>
-          <w:lang w:val="en-US"/>
-        </w:rPr>
-        <w:t>users</w:t>
-      </w:r>
-      <w:proofErr w:type="spellEnd"/>
-      <w:r>
-        <w:rPr>
-          <w:b/>
-          <w:bCs/>
-          <w:lang w:val="en-US"/>
-        </w:rPr>
-        <w:t>/roles</w:t>
+        <w:t>GET /users/roles</w:t>
       </w:r>
     </w:p>
     <w:p>
@@ -6834,23 +6687,7 @@
           <w:rFonts w:ascii="Consolas" w:hAnsi="Consolas"/>
           <w:lang w:val="en-US"/>
         </w:rPr>
-        <w:t>{“id”:1,”name”</w:t>
-      </w:r>
-      <w:proofErr w:type="gramStart"/>
-      <w:r>
-        <w:rPr>
-          <w:rFonts w:ascii="Consolas" w:hAnsi="Consolas"/>
-          <w:lang w:val="en-US"/>
-        </w:rPr>
-        <w:t>:”Administrador</w:t>
-      </w:r>
-      <w:proofErr w:type="gramEnd"/>
-      <w:r>
-        <w:rPr>
-          <w:rFonts w:ascii="Consolas" w:hAnsi="Consolas"/>
-          <w:lang w:val="en-US"/>
-        </w:rPr>
-        <w:t>”}</w:t>
+        <w:t>{“id”:1,”name”:”Administrador”}</w:t>
       </w:r>
       <w:r>
         <w:rPr>
@@ -6864,11 +6701,11 @@
       <w:pPr>
         <w:pStyle w:val="Heading4"/>
       </w:pPr>
-      <w:bookmarkStart w:id="30" w:name="_Toc135941835"/>
+      <w:bookmarkStart w:id="23" w:name="_Toc135941835"/>
       <w:r>
         <w:t>Microservicio de optimización de rutas</w:t>
       </w:r>
-      <w:bookmarkEnd w:id="30"/>
+      <w:bookmarkEnd w:id="23"/>
     </w:p>
     <w:p>
       <w:r>
@@ -6887,11 +6724,11 @@
       <w:pPr>
         <w:pStyle w:val="Heading6"/>
       </w:pPr>
-      <w:bookmarkStart w:id="31" w:name="_Toc135941836"/>
+      <w:bookmarkStart w:id="24" w:name="_Toc135941836"/>
       <w:r>
         <w:t>Requisitos funcionales</w:t>
       </w:r>
-      <w:bookmarkEnd w:id="31"/>
+      <w:bookmarkEnd w:id="24"/>
     </w:p>
     <w:p>
       <w:pPr>
@@ -6974,14 +6811,14 @@
           <w:sz w:val="28"/>
         </w:rPr>
       </w:pPr>
-      <w:bookmarkStart w:id="32" w:name="_Toc135941837"/>
+      <w:bookmarkStart w:id="25" w:name="_Toc135941837"/>
       <w:r>
         <w:rPr>
           <w:rStyle w:val="Heading6Char"/>
         </w:rPr>
         <w:t>Diseño de la API</w:t>
       </w:r>
-      <w:bookmarkEnd w:id="32"/>
+      <w:bookmarkEnd w:id="25"/>
     </w:p>
     <w:p>
       <w:r>
@@ -7167,7 +7004,7 @@
       <w:pPr>
         <w:pStyle w:val="Heading6"/>
       </w:pPr>
-      <w:bookmarkStart w:id="33" w:name="_Toc135941838"/>
+      <w:bookmarkStart w:id="26" w:name="_Toc135941838"/>
       <w:r>
         <w:t xml:space="preserve">Integración con Google </w:t>
       </w:r>
@@ -7179,7 +7016,7 @@
       <w:r>
         <w:t xml:space="preserve"> API</w:t>
       </w:r>
-      <w:bookmarkEnd w:id="33"/>
+      <w:bookmarkEnd w:id="26"/>
     </w:p>
     <w:p>
       <w:r>
@@ -7293,11 +7130,11 @@
       <w:pPr>
         <w:pStyle w:val="Heading6"/>
       </w:pPr>
-      <w:bookmarkStart w:id="34" w:name="_Toc135941839"/>
+      <w:bookmarkStart w:id="27" w:name="_Toc135941839"/>
       <w:r>
         <w:t>Modelo de datos</w:t>
       </w:r>
-      <w:bookmarkEnd w:id="34"/>
+      <w:bookmarkEnd w:id="27"/>
     </w:p>
     <w:p>
       <w:r>
@@ -7393,15 +7230,7 @@
           <w:rFonts w:ascii="Consolas" w:hAnsi="Consolas"/>
           <w:lang w:val="en-US"/>
         </w:rPr>
-        <w:t>”</w:t>
-      </w:r>
-      <w:proofErr w:type="gramStart"/>
-      <w:r>
-        <w:rPr>
-          <w:rFonts w:ascii="Consolas" w:hAnsi="Consolas"/>
-          <w:lang w:val="en-US"/>
-        </w:rPr>
-        <w:t>:”</w:t>
+        <w:t>”:”</w:t>
       </w:r>
       <w:proofErr w:type="spellStart"/>
       <w:r>
@@ -7412,7 +7241,6 @@
         <w:t>nombreRuta</w:t>
       </w:r>
       <w:proofErr w:type="spellEnd"/>
-      <w:proofErr w:type="gramEnd"/>
       <w:r>
         <w:rPr>
           <w:rFonts w:ascii="Consolas" w:hAnsi="Consolas"/>
@@ -7435,15 +7263,7 @@
           <w:rFonts w:ascii="Consolas" w:hAnsi="Consolas"/>
           <w:lang w:val="en-US"/>
         </w:rPr>
-        <w:t>“roads</w:t>
-      </w:r>
-      <w:proofErr w:type="gramStart"/>
-      <w:r>
-        <w:rPr>
-          <w:rFonts w:ascii="Consolas" w:hAnsi="Consolas"/>
-          <w:lang w:val="en-US"/>
-        </w:rPr>
-        <w:t>”:</w:t>
+        <w:t>“roads”:</w:t>
       </w:r>
       <w:r>
         <w:rPr>
@@ -7452,7 +7272,6 @@
         </w:rPr>
         <w:t>{</w:t>
       </w:r>
-      <w:proofErr w:type="gramEnd"/>
     </w:p>
     <w:p>
       <w:pPr>
@@ -7505,14 +7324,12 @@
         <w:t>town</w:t>
       </w:r>
       <w:proofErr w:type="spellEnd"/>
-      <w:proofErr w:type="gramStart"/>
       <w:r>
         <w:rPr>
           <w:rFonts w:ascii="Consolas" w:hAnsi="Consolas"/>
         </w:rPr>
         <w:t>":{</w:t>
       </w:r>
-      <w:proofErr w:type="gramEnd"/>
     </w:p>
     <w:p>
       <w:pPr>
@@ -7859,7 +7676,6 @@
         <w:t xml:space="preserve">    private Integer </w:t>
       </w:r>
       <w:proofErr w:type="spellStart"/>
-      <w:proofErr w:type="gramStart"/>
       <w:r>
         <w:rPr>
           <w:rFonts w:ascii="Consolas" w:hAnsi="Consolas"/>
@@ -7875,7 +7691,6 @@
         </w:rPr>
         <w:t>;</w:t>
       </w:r>
-      <w:proofErr w:type="gramEnd"/>
     </w:p>
     <w:p>
       <w:pPr>
@@ -7895,7 +7710,6 @@
         <w:t xml:space="preserve">    private String </w:t>
       </w:r>
       <w:proofErr w:type="spellStart"/>
-      <w:proofErr w:type="gramStart"/>
       <w:r>
         <w:rPr>
           <w:rFonts w:ascii="Consolas" w:hAnsi="Consolas"/>
@@ -7911,7 +7725,6 @@
         </w:rPr>
         <w:t>;</w:t>
       </w:r>
-      <w:proofErr w:type="gramEnd"/>
     </w:p>
     <w:p>
       <w:pPr>
@@ -8024,17 +7837,8 @@
           <w:rFonts w:ascii="Consolas" w:hAnsi="Consolas"/>
           <w:lang w:val="en-US"/>
         </w:rPr>
-        <w:t xml:space="preserve">    private String </w:t>
-      </w:r>
-      <w:proofErr w:type="gramStart"/>
-      <w:r>
-        <w:rPr>
-          <w:rFonts w:ascii="Consolas" w:hAnsi="Consolas"/>
-          <w:lang w:val="en-US"/>
-        </w:rPr>
-        <w:t>name;</w:t>
-      </w:r>
-      <w:proofErr w:type="gramEnd"/>
+        <w:t xml:space="preserve">    private String name;</w:t>
+      </w:r>
     </w:p>
     <w:p>
       <w:pPr>
@@ -8053,7 +7857,6 @@
         <w:t xml:space="preserve">    private int </w:t>
       </w:r>
       <w:proofErr w:type="spellStart"/>
-      <w:proofErr w:type="gramStart"/>
       <w:r>
         <w:rPr>
           <w:rFonts w:ascii="Consolas" w:hAnsi="Consolas"/>
@@ -8069,7 +7872,6 @@
         </w:rPr>
         <w:t>;</w:t>
       </w:r>
-      <w:proofErr w:type="gramEnd"/>
     </w:p>
     <w:p>
       <w:pPr>
@@ -8088,7 +7890,6 @@
         <w:t xml:space="preserve">    private int </w:t>
       </w:r>
       <w:proofErr w:type="spellStart"/>
-      <w:proofErr w:type="gramStart"/>
       <w:r>
         <w:rPr>
           <w:rFonts w:ascii="Consolas" w:hAnsi="Consolas"/>
@@ -8104,7 +7905,6 @@
         </w:rPr>
         <w:t>;</w:t>
       </w:r>
-      <w:proofErr w:type="gramEnd"/>
     </w:p>
     <w:p>
       <w:pPr>
@@ -8123,7 +7923,6 @@
         <w:t xml:space="preserve">    private int </w:t>
       </w:r>
       <w:proofErr w:type="spellStart"/>
-      <w:proofErr w:type="gramStart"/>
       <w:r>
         <w:rPr>
           <w:rFonts w:ascii="Consolas" w:hAnsi="Consolas"/>
@@ -8139,7 +7938,6 @@
         </w:rPr>
         <w:t>;</w:t>
       </w:r>
-      <w:proofErr w:type="gramEnd"/>
     </w:p>
     <w:p>
       <w:pPr>
@@ -8219,11 +8017,11 @@
       <w:pPr>
         <w:pStyle w:val="Heading4"/>
       </w:pPr>
-      <w:bookmarkStart w:id="35" w:name="_Toc135941840"/>
+      <w:bookmarkStart w:id="28" w:name="_Toc135941840"/>
       <w:r>
         <w:t>Microservicio de Gestión de Rutas</w:t>
       </w:r>
-      <w:bookmarkEnd w:id="35"/>
+      <w:bookmarkEnd w:id="28"/>
     </w:p>
     <w:p>
       <w:r>
@@ -8245,11 +8043,11 @@
       <w:pPr>
         <w:pStyle w:val="Heading6"/>
       </w:pPr>
-      <w:bookmarkStart w:id="36" w:name="_Toc135941841"/>
+      <w:bookmarkStart w:id="29" w:name="_Toc135941841"/>
       <w:r>
         <w:t>Requisitos Funcionales</w:t>
       </w:r>
-      <w:bookmarkEnd w:id="36"/>
+      <w:bookmarkEnd w:id="29"/>
       <w:r>
         <w:t>.</w:t>
       </w:r>
@@ -8343,11 +8141,11 @@
       <w:pPr>
         <w:pStyle w:val="Heading6"/>
       </w:pPr>
-      <w:bookmarkStart w:id="37" w:name="_Toc135941842"/>
+      <w:bookmarkStart w:id="30" w:name="_Toc135941842"/>
       <w:r>
         <w:t>Diseño de la API</w:t>
       </w:r>
-      <w:bookmarkEnd w:id="37"/>
+      <w:bookmarkEnd w:id="30"/>
     </w:p>
     <w:p>
       <w:r>
@@ -8796,23 +8594,7 @@
           <w:b/>
           <w:bCs/>
         </w:rPr>
-        <w:t xml:space="preserve"> /</w:t>
-      </w:r>
-      <w:proofErr w:type="gramStart"/>
-      <w:r>
-        <w:rPr>
-          <w:b/>
-          <w:bCs/>
-        </w:rPr>
-        <w:t>manager</w:t>
-      </w:r>
-      <w:proofErr w:type="gramEnd"/>
-      <w:r>
-        <w:rPr>
-          <w:b/>
-          <w:bCs/>
-        </w:rPr>
-        <w:t>/</w:t>
+        <w:t xml:space="preserve"> /manager/</w:t>
       </w:r>
       <w:proofErr w:type="spellStart"/>
       <w:r>
@@ -8928,14 +8710,14 @@
       <w:pPr>
         <w:pStyle w:val="Heading6"/>
       </w:pPr>
-      <w:bookmarkStart w:id="38" w:name="_Toc135941843"/>
+      <w:bookmarkStart w:id="31" w:name="_Toc135941843"/>
       <w:r>
         <w:t>Modelo de Datos</w:t>
       </w:r>
-      <w:bookmarkEnd w:id="38"/>
-    </w:p>
-    <w:p>
-      <w:bookmarkStart w:id="39" w:name="_Toc135941844"/>
+      <w:bookmarkEnd w:id="31"/>
+    </w:p>
+    <w:p>
+      <w:bookmarkStart w:id="32" w:name="_Toc135941844"/>
       <w:r>
         <w:t>El modelado de la información se deja a cargo del desarrollo, pero tanto las peticiones como las respuestas sí deberán seguir estos modelos:</w:t>
       </w:r>
@@ -9068,21 +8850,12 @@
         <w:t>lng</w:t>
       </w:r>
       <w:proofErr w:type="spellEnd"/>
-      <w:proofErr w:type="gramStart"/>
-      <w:r>
-        <w:rPr>
-          <w:rFonts w:ascii="Consolas" w:hAnsi="Consolas"/>
-          <w:lang w:val="en-US"/>
-        </w:rPr>
-        <w:t>":-</w:t>
-      </w:r>
-      <w:proofErr w:type="gramEnd"/>
-      <w:r>
-        <w:rPr>
-          <w:rFonts w:ascii="Consolas" w:hAnsi="Consolas"/>
-          <w:lang w:val="en-US"/>
-        </w:rPr>
-        <w:t>3.13344</w:t>
+      <w:r>
+        <w:rPr>
+          <w:rFonts w:ascii="Consolas" w:hAnsi="Consolas"/>
+          <w:lang w:val="en-US"/>
+        </w:rPr>
+        <w:t>":-3.13344</w:t>
       </w:r>
     </w:p>
     <w:p>
@@ -9242,17 +9015,8 @@
           <w:rFonts w:ascii="Consolas" w:hAnsi="Consolas"/>
           <w:lang w:val="en-US"/>
         </w:rPr>
-        <w:t xml:space="preserve">    "route</w:t>
-      </w:r>
-      <w:proofErr w:type="gramStart"/>
-      <w:r>
-        <w:rPr>
-          <w:rFonts w:ascii="Consolas" w:hAnsi="Consolas"/>
-          <w:lang w:val="en-US"/>
-        </w:rPr>
-        <w:t>":[</w:t>
-      </w:r>
-      <w:proofErr w:type="gramEnd"/>
+        <w:t xml:space="preserve">    "route":[</w:t>
+      </w:r>
     </w:p>
     <w:p>
       <w:pPr>
@@ -9313,21 +9077,12 @@
         <w:t>lng</w:t>
       </w:r>
       <w:proofErr w:type="spellEnd"/>
-      <w:proofErr w:type="gramStart"/>
-      <w:r>
-        <w:rPr>
-          <w:rFonts w:ascii="Consolas" w:hAnsi="Consolas"/>
-          <w:lang w:val="en-US"/>
-        </w:rPr>
-        <w:t>":-</w:t>
-      </w:r>
-      <w:proofErr w:type="gramEnd"/>
-      <w:r>
-        <w:rPr>
-          <w:rFonts w:ascii="Consolas" w:hAnsi="Consolas"/>
-          <w:lang w:val="en-US"/>
-        </w:rPr>
-        <w:t>3.13344</w:t>
+      <w:r>
+        <w:rPr>
+          <w:rFonts w:ascii="Consolas" w:hAnsi="Consolas"/>
+          <w:lang w:val="en-US"/>
+        </w:rPr>
+        <w:t>":-3.13344</w:t>
       </w:r>
     </w:p>
     <w:p>
@@ -9361,17 +9116,8 @@
           <w:rFonts w:ascii="Consolas" w:hAnsi="Consolas"/>
           <w:lang w:val="en-US"/>
         </w:rPr>
-        <w:t xml:space="preserve">    "itinerary</w:t>
-      </w:r>
-      <w:proofErr w:type="gramStart"/>
-      <w:r>
-        <w:rPr>
-          <w:rFonts w:ascii="Consolas" w:hAnsi="Consolas"/>
-          <w:lang w:val="en-US"/>
-        </w:rPr>
-        <w:t>":[</w:t>
-      </w:r>
-      <w:proofErr w:type="gramEnd"/>
+        <w:t xml:space="preserve">    "itinerary":[</w:t>
+      </w:r>
     </w:p>
     <w:p>
       <w:pPr>
@@ -9788,7 +9534,7 @@
       <w:r>
         <w:t>Microservicio de Autenticación</w:t>
       </w:r>
-      <w:bookmarkEnd w:id="39"/>
+      <w:bookmarkEnd w:id="32"/>
     </w:p>
     <w:p>
       <w:r>
@@ -9799,11 +9545,11 @@
       <w:pPr>
         <w:pStyle w:val="Heading6"/>
       </w:pPr>
-      <w:bookmarkStart w:id="40" w:name="_Toc135941845"/>
+      <w:bookmarkStart w:id="33" w:name="_Toc135941845"/>
       <w:r>
         <w:t>Requisitos Funcionales</w:t>
       </w:r>
-      <w:bookmarkEnd w:id="40"/>
+      <w:bookmarkEnd w:id="33"/>
     </w:p>
     <w:p>
       <w:pPr>
@@ -9908,11 +9654,11 @@
       <w:pPr>
         <w:pStyle w:val="Heading6"/>
       </w:pPr>
-      <w:bookmarkStart w:id="41" w:name="_Toc135941846"/>
+      <w:bookmarkStart w:id="34" w:name="_Toc135941846"/>
       <w:r>
         <w:t>Diseño de la API</w:t>
       </w:r>
-      <w:bookmarkEnd w:id="41"/>
+      <w:bookmarkEnd w:id="34"/>
     </w:p>
     <w:p>
       <w:pPr>
@@ -9996,12 +9742,10 @@
         <w:t xml:space="preserve"> y </w:t>
       </w:r>
       <w:proofErr w:type="spellStart"/>
-      <w:proofErr w:type="gramStart"/>
       <w:r>
         <w:t>password</w:t>
       </w:r>
       <w:proofErr w:type="spellEnd"/>
-      <w:proofErr w:type="gramEnd"/>
       <w:r>
         <w:t>) en el cuerpo de la petición, y si son válidas, retornará un token JWT.</w:t>
       </w:r>
@@ -10029,21 +9773,7 @@
         <w:rPr>
           <w:lang w:val="en-US"/>
         </w:rPr>
-        <w:t xml:space="preserve"> </w:t>
-      </w:r>
-      <w:proofErr w:type="gramStart"/>
-      <w:r>
-        <w:rPr>
-          <w:lang w:val="en-US"/>
-        </w:rPr>
-        <w:t>{ "</w:t>
-      </w:r>
-      <w:proofErr w:type="gramEnd"/>
-      <w:r>
-        <w:rPr>
-          <w:lang w:val="en-US"/>
-        </w:rPr>
-        <w:t>username": "user", "password": "pass" }</w:t>
+        <w:t xml:space="preserve"> { "username": "user", "password": "pass" }</w:t>
       </w:r>
     </w:p>
     <w:p>
@@ -10070,21 +9800,7 @@
         <w:rPr>
           <w:lang w:val="en-US"/>
         </w:rPr>
-        <w:t xml:space="preserve"> </w:t>
-      </w:r>
-      <w:proofErr w:type="gramStart"/>
-      <w:r>
-        <w:rPr>
-          <w:lang w:val="en-US"/>
-        </w:rPr>
-        <w:t>{ "</w:t>
-      </w:r>
-      <w:proofErr w:type="gramEnd"/>
-      <w:r>
-        <w:rPr>
-          <w:lang w:val="en-US"/>
-        </w:rPr>
-        <w:t>token": "&lt;JWT token&gt;", "</w:t>
+        <w:t xml:space="preserve"> { "token": "&lt;JWT token&gt;", "</w:t>
       </w:r>
       <w:proofErr w:type="spellStart"/>
       <w:r>
@@ -10211,313 +9927,283 @@
         <w:rPr>
           <w:lang w:val="en-US"/>
         </w:rPr>
+        <w:t xml:space="preserve"> { "token": "&lt;JWT token&gt;", "</w:t>
+      </w:r>
+      <w:proofErr w:type="spellStart"/>
+      <w:r>
+        <w:rPr>
+          <w:lang w:val="en-US"/>
+        </w:rPr>
+        <w:t>expires_in</w:t>
+      </w:r>
+      <w:proofErr w:type="spellEnd"/>
+      <w:r>
+        <w:rPr>
+          <w:lang w:val="en-US"/>
+        </w:rPr>
+        <w:t>": "&lt;expiration time&gt;" }</w:t>
+      </w:r>
+    </w:p>
+    <w:p>
+      <w:pPr>
+        <w:pStyle w:val="Heading6"/>
+      </w:pPr>
+      <w:bookmarkStart w:id="35" w:name="_Toc135941847"/>
+      <w:r>
+        <w:t>Modelo de Datos</w:t>
+      </w:r>
+      <w:bookmarkEnd w:id="35"/>
+    </w:p>
+    <w:p>
+      <w:pPr>
+        <w:pStyle w:val="ListParagraph"/>
+        <w:ind w:left="0"/>
+      </w:pPr>
+      <w:r>
+        <w:t xml:space="preserve">Este servicio manejará principalmente la entidad </w:t>
+      </w:r>
+      <w:proofErr w:type="spellStart"/>
+      <w:r>
+        <w:rPr>
+          <w:b/>
+          <w:bCs/>
+        </w:rPr>
+        <w:t>User</w:t>
+      </w:r>
+      <w:proofErr w:type="spellEnd"/>
+      <w:r>
+        <w:t xml:space="preserve"> para autenticar usuarios. Sin embargo, la información específica del usuario estará en el servicio de gestión de usuarios. La entidad </w:t>
+      </w:r>
+      <w:proofErr w:type="spellStart"/>
+      <w:r>
+        <w:t>User</w:t>
+      </w:r>
+      <w:proofErr w:type="spellEnd"/>
+      <w:r>
+        <w:t xml:space="preserve"> puede tener la siguiente estructura:</w:t>
+      </w:r>
+    </w:p>
+    <w:p>
+      <w:pPr>
+        <w:pStyle w:val="ListParagraph"/>
+        <w:ind w:left="0"/>
+      </w:pPr>
+    </w:p>
+    <w:p>
+      <w:pPr>
+        <w:pStyle w:val="ListParagraph"/>
+        <w:ind w:left="0"/>
+        <w:rPr>
+          <w:rFonts w:ascii="Consolas" w:hAnsi="Consolas"/>
+        </w:rPr>
+      </w:pPr>
+      <w:proofErr w:type="spellStart"/>
+      <w:r>
+        <w:rPr>
+          <w:rFonts w:ascii="Consolas" w:hAnsi="Consolas"/>
+        </w:rPr>
+        <w:t>public</w:t>
+      </w:r>
+      <w:proofErr w:type="spellEnd"/>
+      <w:r>
+        <w:rPr>
+          <w:rFonts w:ascii="Consolas" w:hAnsi="Consolas"/>
+        </w:rPr>
         <w:t xml:space="preserve"> </w:t>
       </w:r>
-      <w:proofErr w:type="gramStart"/>
-      <w:r>
-        <w:rPr>
-          <w:lang w:val="en-US"/>
-        </w:rPr>
-        <w:t>{ "</w:t>
-      </w:r>
-      <w:proofErr w:type="gramEnd"/>
-      <w:r>
-        <w:rPr>
-          <w:lang w:val="en-US"/>
-        </w:rPr>
-        <w:t>token": "&lt;JWT token&gt;", "</w:t>
-      </w:r>
-      <w:proofErr w:type="spellStart"/>
-      <w:r>
-        <w:rPr>
-          <w:lang w:val="en-US"/>
-        </w:rPr>
-        <w:t>expires_in</w:t>
-      </w:r>
-      <w:proofErr w:type="spellEnd"/>
-      <w:r>
-        <w:rPr>
-          <w:lang w:val="en-US"/>
-        </w:rPr>
-        <w:t>": "&lt;expiration time&gt;" }</w:t>
+      <w:proofErr w:type="spellStart"/>
+      <w:r>
+        <w:rPr>
+          <w:rFonts w:ascii="Consolas" w:hAnsi="Consolas"/>
+        </w:rPr>
+        <w:t>class</w:t>
+      </w:r>
+      <w:proofErr w:type="spellEnd"/>
+      <w:r>
+        <w:rPr>
+          <w:rFonts w:ascii="Consolas" w:hAnsi="Consolas"/>
+        </w:rPr>
+        <w:t xml:space="preserve"> </w:t>
+      </w:r>
+      <w:proofErr w:type="spellStart"/>
+      <w:r>
+        <w:rPr>
+          <w:rFonts w:ascii="Consolas" w:hAnsi="Consolas"/>
+        </w:rPr>
+        <w:t>User</w:t>
+      </w:r>
+      <w:proofErr w:type="spellEnd"/>
+      <w:r>
+        <w:rPr>
+          <w:rFonts w:ascii="Consolas" w:hAnsi="Consolas"/>
+        </w:rPr>
+        <w:t xml:space="preserve"> {</w:t>
+      </w:r>
+    </w:p>
+    <w:p>
+      <w:pPr>
+        <w:pStyle w:val="ListParagraph"/>
+        <w:ind w:left="0"/>
+        <w:rPr>
+          <w:rFonts w:ascii="Consolas" w:hAnsi="Consolas"/>
+          <w:lang w:val="en-US"/>
+        </w:rPr>
+      </w:pPr>
+      <w:r>
+        <w:rPr>
+          <w:rFonts w:ascii="Consolas" w:hAnsi="Consolas"/>
+        </w:rPr>
+        <w:t xml:space="preserve">    </w:t>
+      </w:r>
+      <w:r>
+        <w:rPr>
+          <w:rFonts w:ascii="Consolas" w:hAnsi="Consolas"/>
+          <w:lang w:val="en-US"/>
+        </w:rPr>
+        <w:t>private String id; // Unique identifier for the user</w:t>
+      </w:r>
+    </w:p>
+    <w:p>
+      <w:pPr>
+        <w:pStyle w:val="ListParagraph"/>
+        <w:ind w:left="0"/>
+        <w:rPr>
+          <w:rFonts w:ascii="Consolas" w:hAnsi="Consolas"/>
+          <w:lang w:val="en-US"/>
+        </w:rPr>
+      </w:pPr>
+      <w:r>
+        <w:rPr>
+          <w:rFonts w:ascii="Consolas" w:hAnsi="Consolas"/>
+          <w:lang w:val="en-US"/>
+        </w:rPr>
+        <w:t xml:space="preserve">    private String username; // The user's username</w:t>
+      </w:r>
+    </w:p>
+    <w:p>
+      <w:pPr>
+        <w:pStyle w:val="ListParagraph"/>
+        <w:ind w:left="0"/>
+        <w:rPr>
+          <w:rFonts w:ascii="Consolas" w:hAnsi="Consolas"/>
+          <w:lang w:val="en-US"/>
+        </w:rPr>
+      </w:pPr>
+      <w:r>
+        <w:rPr>
+          <w:rFonts w:ascii="Consolas" w:hAnsi="Consolas"/>
+          <w:lang w:val="en-US"/>
+        </w:rPr>
+        <w:t xml:space="preserve">    private String password; // The user's hashed password</w:t>
+      </w:r>
+    </w:p>
+    <w:p>
+      <w:pPr>
+        <w:pStyle w:val="ListParagraph"/>
+        <w:ind w:left="0"/>
+        <w:rPr>
+          <w:rFonts w:ascii="Consolas" w:hAnsi="Consolas"/>
+          <w:lang w:val="en-US"/>
+        </w:rPr>
+      </w:pPr>
+      <w:r>
+        <w:rPr>
+          <w:rFonts w:ascii="Consolas" w:hAnsi="Consolas"/>
+          <w:lang w:val="en-US"/>
+        </w:rPr>
+        <w:t xml:space="preserve">    private </w:t>
+      </w:r>
+      <w:proofErr w:type="spellStart"/>
+      <w:r>
+        <w:rPr>
+          <w:rFonts w:ascii="Consolas" w:hAnsi="Consolas"/>
+          <w:lang w:val="en-US"/>
+        </w:rPr>
+        <w:t>Smallint</w:t>
+      </w:r>
+      <w:proofErr w:type="spellEnd"/>
+      <w:r>
+        <w:rPr>
+          <w:rFonts w:ascii="Consolas" w:hAnsi="Consolas"/>
+          <w:lang w:val="en-US"/>
+        </w:rPr>
+        <w:t xml:space="preserve"> role; // The user's role</w:t>
+      </w:r>
+    </w:p>
+    <w:p>
+      <w:pPr>
+        <w:pStyle w:val="ListParagraph"/>
+        <w:ind w:left="0"/>
+        <w:rPr>
+          <w:rFonts w:ascii="Consolas" w:hAnsi="Consolas"/>
+          <w:lang w:val="en-US"/>
+        </w:rPr>
+      </w:pPr>
+      <w:r>
+        <w:rPr>
+          <w:rFonts w:ascii="Consolas" w:hAnsi="Consolas"/>
+          <w:lang w:val="en-US"/>
+        </w:rPr>
+        <w:t xml:space="preserve">    // ... additional fields, constructors, getters and setters</w:t>
+      </w:r>
+    </w:p>
+    <w:p>
+      <w:pPr>
+        <w:pStyle w:val="ListParagraph"/>
+        <w:ind w:left="0"/>
+        <w:rPr>
+          <w:rFonts w:ascii="Consolas" w:hAnsi="Consolas"/>
+        </w:rPr>
+      </w:pPr>
+      <w:r>
+        <w:rPr>
+          <w:rFonts w:ascii="Consolas" w:hAnsi="Consolas"/>
+        </w:rPr>
+        <w:t>}</w:t>
+      </w:r>
+    </w:p>
+    <w:p>
+      <w:pPr>
+        <w:pStyle w:val="ListParagraph"/>
+        <w:ind w:left="0"/>
+      </w:pPr>
+    </w:p>
+    <w:p>
+      <w:pPr>
+        <w:pStyle w:val="ListParagraph"/>
+        <w:ind w:left="0"/>
+      </w:pPr>
+      <w:r>
+        <w:t xml:space="preserve">El campo </w:t>
+      </w:r>
+      <w:r>
+        <w:rPr>
+          <w:b/>
+          <w:bCs/>
+        </w:rPr>
+        <w:t>role</w:t>
+      </w:r>
+      <w:r>
+        <w:t xml:space="preserve"> es un </w:t>
+      </w:r>
+      <w:proofErr w:type="spellStart"/>
+      <w:r>
+        <w:t>Smallint</w:t>
+      </w:r>
+      <w:proofErr w:type="spellEnd"/>
+      <w:r>
+        <w:t xml:space="preserve"> que representa el rol del usuario. Este rol se incluirá en el token JWT para su uso en la autorización en otros servicios. La contraseña debe ser almacenada como un hash, no como texto plano, para la seguridad del sistema.</w:t>
       </w:r>
     </w:p>
     <w:p>
       <w:pPr>
         <w:pStyle w:val="Heading6"/>
       </w:pPr>
-      <w:bookmarkStart w:id="42" w:name="_Toc135941847"/>
-      <w:r>
-        <w:t>Modelo de Datos</w:t>
-      </w:r>
-      <w:bookmarkEnd w:id="42"/>
-    </w:p>
-    <w:p>
-      <w:pPr>
-        <w:pStyle w:val="ListParagraph"/>
-        <w:ind w:left="0"/>
-      </w:pPr>
-      <w:r>
-        <w:t xml:space="preserve">Este servicio manejará principalmente la entidad </w:t>
-      </w:r>
-      <w:proofErr w:type="spellStart"/>
-      <w:r>
-        <w:rPr>
-          <w:b/>
-          <w:bCs/>
-        </w:rPr>
-        <w:t>User</w:t>
-      </w:r>
-      <w:proofErr w:type="spellEnd"/>
-      <w:r>
-        <w:t xml:space="preserve"> para autenticar usuarios. Sin embargo, la información específica del usuario estará en el servicio de gestión de usuarios. La entidad </w:t>
-      </w:r>
-      <w:proofErr w:type="spellStart"/>
-      <w:r>
-        <w:t>User</w:t>
-      </w:r>
-      <w:proofErr w:type="spellEnd"/>
-      <w:r>
-        <w:t xml:space="preserve"> puede tener la siguiente estructura:</w:t>
-      </w:r>
-    </w:p>
-    <w:p>
-      <w:pPr>
-        <w:pStyle w:val="ListParagraph"/>
-        <w:ind w:left="0"/>
-      </w:pPr>
-    </w:p>
-    <w:p>
-      <w:pPr>
-        <w:pStyle w:val="ListParagraph"/>
-        <w:ind w:left="0"/>
-        <w:rPr>
-          <w:rFonts w:ascii="Consolas" w:hAnsi="Consolas"/>
-        </w:rPr>
-      </w:pPr>
-      <w:proofErr w:type="spellStart"/>
-      <w:r>
-        <w:rPr>
-          <w:rFonts w:ascii="Consolas" w:hAnsi="Consolas"/>
-        </w:rPr>
-        <w:t>public</w:t>
-      </w:r>
-      <w:proofErr w:type="spellEnd"/>
-      <w:r>
-        <w:rPr>
-          <w:rFonts w:ascii="Consolas" w:hAnsi="Consolas"/>
-        </w:rPr>
-        <w:t xml:space="preserve"> </w:t>
-      </w:r>
-      <w:proofErr w:type="spellStart"/>
-      <w:r>
-        <w:rPr>
-          <w:rFonts w:ascii="Consolas" w:hAnsi="Consolas"/>
-        </w:rPr>
-        <w:t>class</w:t>
-      </w:r>
-      <w:proofErr w:type="spellEnd"/>
-      <w:r>
-        <w:rPr>
-          <w:rFonts w:ascii="Consolas" w:hAnsi="Consolas"/>
-        </w:rPr>
-        <w:t xml:space="preserve"> </w:t>
-      </w:r>
-      <w:proofErr w:type="spellStart"/>
-      <w:r>
-        <w:rPr>
-          <w:rFonts w:ascii="Consolas" w:hAnsi="Consolas"/>
-        </w:rPr>
-        <w:t>User</w:t>
-      </w:r>
-      <w:proofErr w:type="spellEnd"/>
-      <w:r>
-        <w:rPr>
-          <w:rFonts w:ascii="Consolas" w:hAnsi="Consolas"/>
-        </w:rPr>
-        <w:t xml:space="preserve"> {</w:t>
-      </w:r>
-    </w:p>
-    <w:p>
-      <w:pPr>
-        <w:pStyle w:val="ListParagraph"/>
-        <w:ind w:left="0"/>
-        <w:rPr>
-          <w:rFonts w:ascii="Consolas" w:hAnsi="Consolas"/>
-          <w:lang w:val="en-US"/>
-        </w:rPr>
-      </w:pPr>
-      <w:r>
-        <w:rPr>
-          <w:rFonts w:ascii="Consolas" w:hAnsi="Consolas"/>
-        </w:rPr>
-        <w:t xml:space="preserve">    </w:t>
-      </w:r>
-      <w:r>
-        <w:rPr>
-          <w:rFonts w:ascii="Consolas" w:hAnsi="Consolas"/>
-          <w:lang w:val="en-US"/>
-        </w:rPr>
-        <w:t>private String id; // Unique identifier for the user</w:t>
-      </w:r>
-    </w:p>
-    <w:p>
-      <w:pPr>
-        <w:pStyle w:val="ListParagraph"/>
-        <w:ind w:left="0"/>
-        <w:rPr>
-          <w:rFonts w:ascii="Consolas" w:hAnsi="Consolas"/>
-          <w:lang w:val="en-US"/>
-        </w:rPr>
-      </w:pPr>
-      <w:r>
-        <w:rPr>
-          <w:rFonts w:ascii="Consolas" w:hAnsi="Consolas"/>
-          <w:lang w:val="en-US"/>
-        </w:rPr>
-        <w:t xml:space="preserve">    private String username; // The user's username</w:t>
-      </w:r>
-    </w:p>
-    <w:p>
-      <w:pPr>
-        <w:pStyle w:val="ListParagraph"/>
-        <w:ind w:left="0"/>
-        <w:rPr>
-          <w:rFonts w:ascii="Consolas" w:hAnsi="Consolas"/>
-          <w:lang w:val="en-US"/>
-        </w:rPr>
-      </w:pPr>
-      <w:r>
-        <w:rPr>
-          <w:rFonts w:ascii="Consolas" w:hAnsi="Consolas"/>
-          <w:lang w:val="en-US"/>
-        </w:rPr>
-        <w:t xml:space="preserve">    private String password; // The user's hashed password</w:t>
-      </w:r>
-    </w:p>
-    <w:p>
-      <w:pPr>
-        <w:pStyle w:val="ListParagraph"/>
-        <w:ind w:left="0"/>
-        <w:rPr>
-          <w:rFonts w:ascii="Consolas" w:hAnsi="Consolas"/>
-          <w:lang w:val="en-US"/>
-        </w:rPr>
-      </w:pPr>
-      <w:r>
-        <w:rPr>
-          <w:rFonts w:ascii="Consolas" w:hAnsi="Consolas"/>
-          <w:lang w:val="en-US"/>
-        </w:rPr>
-        <w:t xml:space="preserve">    private </w:t>
-      </w:r>
-      <w:proofErr w:type="spellStart"/>
-      <w:r>
-        <w:rPr>
-          <w:rFonts w:ascii="Consolas" w:hAnsi="Consolas"/>
-          <w:lang w:val="en-US"/>
-        </w:rPr>
-        <w:t>Smallint</w:t>
-      </w:r>
-      <w:proofErr w:type="spellEnd"/>
-      <w:r>
-        <w:rPr>
-          <w:rFonts w:ascii="Consolas" w:hAnsi="Consolas"/>
-          <w:lang w:val="en-US"/>
-        </w:rPr>
-        <w:t xml:space="preserve"> role; // The user's role</w:t>
-      </w:r>
-    </w:p>
-    <w:p>
-      <w:pPr>
-        <w:pStyle w:val="ListParagraph"/>
-        <w:ind w:left="0"/>
-        <w:rPr>
-          <w:rFonts w:ascii="Consolas" w:hAnsi="Consolas"/>
-          <w:lang w:val="en-US"/>
-        </w:rPr>
-      </w:pPr>
-      <w:r>
-        <w:rPr>
-          <w:rFonts w:ascii="Consolas" w:hAnsi="Consolas"/>
-          <w:lang w:val="en-US"/>
-        </w:rPr>
-        <w:t xml:space="preserve">    // ... additional fields, constructors, </w:t>
-      </w:r>
-      <w:proofErr w:type="gramStart"/>
-      <w:r>
-        <w:rPr>
-          <w:rFonts w:ascii="Consolas" w:hAnsi="Consolas"/>
-          <w:lang w:val="en-US"/>
-        </w:rPr>
-        <w:t>getters</w:t>
-      </w:r>
-      <w:proofErr w:type="gramEnd"/>
-      <w:r>
-        <w:rPr>
-          <w:rFonts w:ascii="Consolas" w:hAnsi="Consolas"/>
-          <w:lang w:val="en-US"/>
-        </w:rPr>
-        <w:t xml:space="preserve"> and setters</w:t>
-      </w:r>
-    </w:p>
-    <w:p>
-      <w:pPr>
-        <w:pStyle w:val="ListParagraph"/>
-        <w:ind w:left="0"/>
-        <w:rPr>
-          <w:rFonts w:ascii="Consolas" w:hAnsi="Consolas"/>
-        </w:rPr>
-      </w:pPr>
-      <w:r>
-        <w:rPr>
-          <w:rFonts w:ascii="Consolas" w:hAnsi="Consolas"/>
-        </w:rPr>
-        <w:t>}</w:t>
-      </w:r>
-    </w:p>
-    <w:p>
-      <w:pPr>
-        <w:pStyle w:val="ListParagraph"/>
-        <w:ind w:left="0"/>
-      </w:pPr>
-    </w:p>
-    <w:p>
-      <w:pPr>
-        <w:pStyle w:val="ListParagraph"/>
-        <w:ind w:left="0"/>
-      </w:pPr>
-      <w:r>
-        <w:t xml:space="preserve">El campo </w:t>
-      </w:r>
-      <w:r>
-        <w:rPr>
-          <w:b/>
-          <w:bCs/>
-        </w:rPr>
-        <w:t>role</w:t>
-      </w:r>
-      <w:r>
-        <w:t xml:space="preserve"> es un </w:t>
-      </w:r>
-      <w:proofErr w:type="spellStart"/>
-      <w:r>
-        <w:t>Smallint</w:t>
-      </w:r>
-      <w:proofErr w:type="spellEnd"/>
-      <w:r>
-        <w:t xml:space="preserve"> que representa el rol del usuario. Este rol se incluirá en el token JWT para su uso en la autorización en otros servicios. La contraseña debe ser almacenada como un hash, no como texto plano, para la seguridad del sistema.</w:t>
-      </w:r>
-    </w:p>
-    <w:p>
-      <w:pPr>
-        <w:pStyle w:val="Heading6"/>
-      </w:pPr>
-      <w:bookmarkStart w:id="43" w:name="_Toc135941848"/>
+      <w:bookmarkStart w:id="36" w:name="_Toc135941848"/>
       <w:r>
         <w:t>Implementación de JWT</w:t>
       </w:r>
-      <w:bookmarkEnd w:id="43"/>
+      <w:bookmarkEnd w:id="36"/>
     </w:p>
     <w:p>
       <w:pPr>
@@ -10586,11 +10272,11 @@
       <w:pPr>
         <w:pStyle w:val="Heading4"/>
       </w:pPr>
-      <w:bookmarkStart w:id="44" w:name="_Toc135941849"/>
+      <w:bookmarkStart w:id="37" w:name="_Toc135941849"/>
       <w:r>
         <w:t>Microservicio de Registro de Empresas</w:t>
       </w:r>
-      <w:bookmarkEnd w:id="44"/>
+      <w:bookmarkEnd w:id="37"/>
     </w:p>
     <w:p>
       <w:pPr>
@@ -10611,11 +10297,11 @@
       <w:pPr>
         <w:pStyle w:val="Heading6"/>
       </w:pPr>
-      <w:bookmarkStart w:id="45" w:name="_Toc135941850"/>
+      <w:bookmarkStart w:id="38" w:name="_Toc135941850"/>
       <w:r>
         <w:t>Requisitos Funcionales</w:t>
       </w:r>
-      <w:bookmarkEnd w:id="45"/>
+      <w:bookmarkEnd w:id="38"/>
     </w:p>
     <w:p>
       <w:pPr>
@@ -10665,11 +10351,11 @@
       <w:pPr>
         <w:pStyle w:val="Heading6"/>
       </w:pPr>
-      <w:bookmarkStart w:id="46" w:name="_Toc135941851"/>
+      <w:bookmarkStart w:id="39" w:name="_Toc135941851"/>
       <w:r>
         <w:t>Diseño de la API</w:t>
       </w:r>
-      <w:bookmarkEnd w:id="46"/>
+      <w:bookmarkEnd w:id="39"/>
     </w:p>
     <w:p>
       <w:pPr>
@@ -10737,7 +10423,6 @@
           <w:numId w:val="23"/>
         </w:numPr>
       </w:pPr>
-      <w:proofErr w:type="gramStart"/>
       <w:r>
         <w:rPr>
           <w:b/>
@@ -10760,7 +10445,6 @@
         <w:t>/</w:t>
       </w:r>
       <w:proofErr w:type="spellStart"/>
-      <w:proofErr w:type="gramEnd"/>
       <w:r>
         <w:rPr>
           <w:b/>
@@ -10828,12 +10512,12 @@
       <w:pPr>
         <w:pStyle w:val="Heading6"/>
       </w:pPr>
-      <w:bookmarkStart w:id="47" w:name="_Toc135941852"/>
+      <w:bookmarkStart w:id="40" w:name="_Toc135941852"/>
       <w:r>
         <w:lastRenderedPageBreak/>
         <w:t>Modelo de Datos</w:t>
       </w:r>
-      <w:bookmarkEnd w:id="47"/>
+      <w:bookmarkEnd w:id="40"/>
     </w:p>
     <w:p>
       <w:pPr>
@@ -10933,42 +10617,148 @@
           <w:rFonts w:ascii="Consolas" w:hAnsi="Consolas"/>
           <w:lang w:val="en-US"/>
         </w:rPr>
+        <w:t xml:space="preserve">    private Integer id;</w:t>
+      </w:r>
+    </w:p>
+    <w:p>
+      <w:pPr>
+        <w:pStyle w:val="ListParagraph"/>
+        <w:ind w:left="0"/>
+        <w:rPr>
+          <w:rFonts w:ascii="Consolas" w:hAnsi="Consolas"/>
+          <w:lang w:val="en-US"/>
+        </w:rPr>
+      </w:pPr>
+      <w:r>
+        <w:rPr>
+          <w:rFonts w:ascii="Consolas" w:hAnsi="Consolas"/>
+          <w:lang w:val="en-US"/>
+        </w:rPr>
+        <w:t xml:space="preserve">    private String </w:t>
+      </w:r>
+      <w:proofErr w:type="spellStart"/>
+      <w:r>
+        <w:rPr>
+          <w:rFonts w:ascii="Consolas" w:hAnsi="Consolas"/>
+          <w:lang w:val="en-US"/>
+        </w:rPr>
+        <w:t>cif</w:t>
+      </w:r>
+      <w:proofErr w:type="spellEnd"/>
+      <w:r>
+        <w:rPr>
+          <w:rFonts w:ascii="Consolas" w:hAnsi="Consolas"/>
+          <w:lang w:val="en-US"/>
+        </w:rPr>
+        <w:t>;</w:t>
+      </w:r>
+    </w:p>
+    <w:p>
+      <w:pPr>
+        <w:pStyle w:val="ListParagraph"/>
+        <w:ind w:left="0"/>
+        <w:rPr>
+          <w:rFonts w:ascii="Consolas" w:hAnsi="Consolas"/>
+          <w:lang w:val="en-US"/>
+        </w:rPr>
+      </w:pPr>
+      <w:r>
+        <w:rPr>
+          <w:rFonts w:ascii="Consolas" w:hAnsi="Consolas"/>
+          <w:lang w:val="en-US"/>
+        </w:rPr>
+        <w:t xml:space="preserve">    private String </w:t>
+      </w:r>
+      <w:proofErr w:type="spellStart"/>
+      <w:r>
+        <w:rPr>
+          <w:rFonts w:ascii="Consolas" w:hAnsi="Consolas"/>
+          <w:lang w:val="en-US"/>
+        </w:rPr>
+        <w:t>businessName</w:t>
+      </w:r>
+      <w:proofErr w:type="spellEnd"/>
+      <w:r>
+        <w:rPr>
+          <w:rFonts w:ascii="Consolas" w:hAnsi="Consolas"/>
+          <w:lang w:val="en-US"/>
+        </w:rPr>
+        <w:t>;</w:t>
+      </w:r>
+    </w:p>
+    <w:p>
+      <w:pPr>
+        <w:pStyle w:val="ListParagraph"/>
+        <w:ind w:left="0"/>
+        <w:rPr>
+          <w:rFonts w:ascii="Consolas" w:hAnsi="Consolas"/>
+          <w:lang w:val="en-US"/>
+        </w:rPr>
+      </w:pPr>
+      <w:r>
+        <w:rPr>
+          <w:rFonts w:ascii="Consolas" w:hAnsi="Consolas"/>
+          <w:lang w:val="en-US"/>
+        </w:rPr>
+        <w:t xml:space="preserve">    private String </w:t>
+      </w:r>
+      <w:proofErr w:type="spellStart"/>
+      <w:r>
+        <w:rPr>
+          <w:rFonts w:ascii="Consolas" w:hAnsi="Consolas"/>
+          <w:lang w:val="en-US"/>
+        </w:rPr>
+        <w:t>phoneNumber</w:t>
+      </w:r>
+      <w:proofErr w:type="spellEnd"/>
+      <w:r>
+        <w:rPr>
+          <w:rFonts w:ascii="Consolas" w:hAnsi="Consolas"/>
+          <w:lang w:val="en-US"/>
+        </w:rPr>
+        <w:t>;</w:t>
+      </w:r>
+    </w:p>
+    <w:p>
+      <w:pPr>
+        <w:pStyle w:val="ListParagraph"/>
+        <w:ind w:left="0"/>
+        <w:rPr>
+          <w:rFonts w:ascii="Consolas" w:hAnsi="Consolas"/>
+          <w:lang w:val="en-US"/>
+        </w:rPr>
+      </w:pPr>
+      <w:r>
+        <w:rPr>
+          <w:rFonts w:ascii="Consolas" w:hAnsi="Consolas"/>
+          <w:lang w:val="en-US"/>
+        </w:rPr>
+        <w:t xml:space="preserve">    private String email;</w:t>
+      </w:r>
+    </w:p>
+    <w:p>
+      <w:pPr>
+        <w:pStyle w:val="ListParagraph"/>
+        <w:ind w:left="0"/>
+        <w:rPr>
+          <w:rFonts w:ascii="Consolas" w:hAnsi="Consolas"/>
+          <w:lang w:val="en-US"/>
+        </w:rPr>
+      </w:pPr>
+      <w:r>
+        <w:rPr>
+          <w:rFonts w:ascii="Consolas" w:hAnsi="Consolas"/>
+          <w:lang w:val="en-US"/>
+        </w:rPr>
         <w:t xml:space="preserve">    private Integer </w:t>
       </w:r>
-      <w:proofErr w:type="gramStart"/>
-      <w:r>
-        <w:rPr>
-          <w:rFonts w:ascii="Consolas" w:hAnsi="Consolas"/>
-          <w:lang w:val="en-US"/>
-        </w:rPr>
-        <w:t>id;</w:t>
-      </w:r>
-      <w:proofErr w:type="gramEnd"/>
-    </w:p>
-    <w:p>
-      <w:pPr>
-        <w:pStyle w:val="ListParagraph"/>
-        <w:ind w:left="0"/>
-        <w:rPr>
-          <w:rFonts w:ascii="Consolas" w:hAnsi="Consolas"/>
-          <w:lang w:val="en-US"/>
-        </w:rPr>
-      </w:pPr>
-      <w:r>
-        <w:rPr>
-          <w:rFonts w:ascii="Consolas" w:hAnsi="Consolas"/>
-          <w:lang w:val="en-US"/>
-        </w:rPr>
-        <w:t xml:space="preserve">    private String </w:t>
-      </w:r>
-      <w:proofErr w:type="spellStart"/>
-      <w:proofErr w:type="gramStart"/>
-      <w:r>
-        <w:rPr>
-          <w:rFonts w:ascii="Consolas" w:hAnsi="Consolas"/>
-          <w:lang w:val="en-US"/>
-        </w:rPr>
-        <w:t>cif</w:t>
+      <w:proofErr w:type="spellStart"/>
+      <w:r>
+        <w:rPr>
+          <w:rFonts w:ascii="Consolas" w:hAnsi="Consolas"/>
+          <w:lang w:val="en-US"/>
+        </w:rPr>
+        <w:t>idTown</w:t>
       </w:r>
       <w:proofErr w:type="spellEnd"/>
       <w:r>
@@ -10978,138 +10768,6 @@
         </w:rPr>
         <w:t>;</w:t>
       </w:r>
-      <w:proofErr w:type="gramEnd"/>
-    </w:p>
-    <w:p>
-      <w:pPr>
-        <w:pStyle w:val="ListParagraph"/>
-        <w:ind w:left="0"/>
-        <w:rPr>
-          <w:rFonts w:ascii="Consolas" w:hAnsi="Consolas"/>
-          <w:lang w:val="en-US"/>
-        </w:rPr>
-      </w:pPr>
-      <w:r>
-        <w:rPr>
-          <w:rFonts w:ascii="Consolas" w:hAnsi="Consolas"/>
-          <w:lang w:val="en-US"/>
-        </w:rPr>
-        <w:t xml:space="preserve">    private String </w:t>
-      </w:r>
-      <w:proofErr w:type="spellStart"/>
-      <w:proofErr w:type="gramStart"/>
-      <w:r>
-        <w:rPr>
-          <w:rFonts w:ascii="Consolas" w:hAnsi="Consolas"/>
-          <w:lang w:val="en-US"/>
-        </w:rPr>
-        <w:t>businessName</w:t>
-      </w:r>
-      <w:proofErr w:type="spellEnd"/>
-      <w:r>
-        <w:rPr>
-          <w:rFonts w:ascii="Consolas" w:hAnsi="Consolas"/>
-          <w:lang w:val="en-US"/>
-        </w:rPr>
-        <w:t>;</w:t>
-      </w:r>
-      <w:proofErr w:type="gramEnd"/>
-    </w:p>
-    <w:p>
-      <w:pPr>
-        <w:pStyle w:val="ListParagraph"/>
-        <w:ind w:left="0"/>
-        <w:rPr>
-          <w:rFonts w:ascii="Consolas" w:hAnsi="Consolas"/>
-          <w:lang w:val="en-US"/>
-        </w:rPr>
-      </w:pPr>
-      <w:r>
-        <w:rPr>
-          <w:rFonts w:ascii="Consolas" w:hAnsi="Consolas"/>
-          <w:lang w:val="en-US"/>
-        </w:rPr>
-        <w:t xml:space="preserve">    private String </w:t>
-      </w:r>
-      <w:proofErr w:type="spellStart"/>
-      <w:proofErr w:type="gramStart"/>
-      <w:r>
-        <w:rPr>
-          <w:rFonts w:ascii="Consolas" w:hAnsi="Consolas"/>
-          <w:lang w:val="en-US"/>
-        </w:rPr>
-        <w:t>phoneNumber</w:t>
-      </w:r>
-      <w:proofErr w:type="spellEnd"/>
-      <w:r>
-        <w:rPr>
-          <w:rFonts w:ascii="Consolas" w:hAnsi="Consolas"/>
-          <w:lang w:val="en-US"/>
-        </w:rPr>
-        <w:t>;</w:t>
-      </w:r>
-      <w:proofErr w:type="gramEnd"/>
-    </w:p>
-    <w:p>
-      <w:pPr>
-        <w:pStyle w:val="ListParagraph"/>
-        <w:ind w:left="0"/>
-        <w:rPr>
-          <w:rFonts w:ascii="Consolas" w:hAnsi="Consolas"/>
-          <w:lang w:val="en-US"/>
-        </w:rPr>
-      </w:pPr>
-      <w:r>
-        <w:rPr>
-          <w:rFonts w:ascii="Consolas" w:hAnsi="Consolas"/>
-          <w:lang w:val="en-US"/>
-        </w:rPr>
-        <w:t xml:space="preserve">    private String </w:t>
-      </w:r>
-      <w:proofErr w:type="gramStart"/>
-      <w:r>
-        <w:rPr>
-          <w:rFonts w:ascii="Consolas" w:hAnsi="Consolas"/>
-          <w:lang w:val="en-US"/>
-        </w:rPr>
-        <w:t>email;</w:t>
-      </w:r>
-      <w:proofErr w:type="gramEnd"/>
-    </w:p>
-    <w:p>
-      <w:pPr>
-        <w:pStyle w:val="ListParagraph"/>
-        <w:ind w:left="0"/>
-        <w:rPr>
-          <w:rFonts w:ascii="Consolas" w:hAnsi="Consolas"/>
-          <w:lang w:val="en-US"/>
-        </w:rPr>
-      </w:pPr>
-      <w:r>
-        <w:rPr>
-          <w:rFonts w:ascii="Consolas" w:hAnsi="Consolas"/>
-          <w:lang w:val="en-US"/>
-        </w:rPr>
-        <w:t xml:space="preserve">    private Integer </w:t>
-      </w:r>
-      <w:proofErr w:type="spellStart"/>
-      <w:proofErr w:type="gramStart"/>
-      <w:r>
-        <w:rPr>
-          <w:rFonts w:ascii="Consolas" w:hAnsi="Consolas"/>
-          <w:lang w:val="en-US"/>
-        </w:rPr>
-        <w:t>idTown</w:t>
-      </w:r>
-      <w:proofErr w:type="spellEnd"/>
-      <w:r>
-        <w:rPr>
-          <w:rFonts w:ascii="Consolas" w:hAnsi="Consolas"/>
-          <w:lang w:val="en-US"/>
-        </w:rPr>
-        <w:t>;</w:t>
-      </w:r>
-      <w:proofErr w:type="gramEnd"/>
     </w:p>
     <w:p>
       <w:pPr>
@@ -11219,7 +10877,7 @@
           <w:rFonts w:eastAsiaTheme="minorEastAsia"/>
         </w:rPr>
       </w:pPr>
-      <w:bookmarkStart w:id="48" w:name="_Toc135941853"/>
+      <w:bookmarkStart w:id="41" w:name="_Toc135941853"/>
       <w:r>
         <w:rPr>
           <w:rStyle w:val="Heading2Char"/>
@@ -11272,7 +10930,7 @@
         </w:rPr>
         <w:t>)</w:t>
       </w:r>
-      <w:bookmarkEnd w:id="48"/>
+      <w:bookmarkEnd w:id="41"/>
     </w:p>
     <w:p>
       <w:pPr>
@@ -11307,11 +10965,11 @@
       <w:pPr>
         <w:pStyle w:val="Heading4"/>
       </w:pPr>
-      <w:bookmarkStart w:id="49" w:name="_Toc135941854"/>
+      <w:bookmarkStart w:id="42" w:name="_Toc135941854"/>
       <w:r>
         <w:t>Estructura de la aplicación Angular</w:t>
       </w:r>
-      <w:bookmarkEnd w:id="49"/>
+      <w:bookmarkEnd w:id="42"/>
     </w:p>
     <w:p>
       <w:pPr>
@@ -11326,11 +10984,11 @@
       <w:pPr>
         <w:pStyle w:val="Heading6"/>
       </w:pPr>
-      <w:bookmarkStart w:id="50" w:name="_Toc135941855"/>
+      <w:bookmarkStart w:id="43" w:name="_Toc135941855"/>
       <w:r>
         <w:t>App</w:t>
       </w:r>
-      <w:bookmarkEnd w:id="50"/>
+      <w:bookmarkEnd w:id="43"/>
     </w:p>
     <w:p>
       <w:pPr>
@@ -11342,15 +11000,7 @@
         </w:rPr>
       </w:pPr>
       <w:r>
-        <w:t xml:space="preserve">Este es el módulo principal de la aplicación y es el punto de entrada de </w:t>
-      </w:r>
-      <w:proofErr w:type="gramStart"/>
-      <w:r>
-        <w:t>la misma</w:t>
-      </w:r>
-      <w:proofErr w:type="gramEnd"/>
-      <w:r>
-        <w:t>. Se compone de varios submódulos y componentes, tales como:</w:t>
+        <w:t>Este es el módulo principal de la aplicación y es el punto de entrada de la misma. Se compone de varios submódulos y componentes, tales como:</w:t>
       </w:r>
     </w:p>
     <w:p>
@@ -11567,12 +11217,12 @@
       <w:pPr>
         <w:pStyle w:val="Heading4"/>
       </w:pPr>
-      <w:bookmarkStart w:id="51" w:name="_Toc135941856"/>
+      <w:bookmarkStart w:id="44" w:name="_Toc135941856"/>
       <w:r>
         <w:lastRenderedPageBreak/>
         <w:t>Componentes y módulos principales</w:t>
       </w:r>
-      <w:bookmarkEnd w:id="51"/>
+      <w:bookmarkEnd w:id="44"/>
     </w:p>
     <w:p>
       <w:pPr>
@@ -12017,12 +11667,12 @@
       <w:pPr>
         <w:pStyle w:val="Heading4"/>
       </w:pPr>
-      <w:bookmarkStart w:id="52" w:name="_Toc135941857"/>
+      <w:bookmarkStart w:id="45" w:name="_Toc135941857"/>
       <w:r>
         <w:lastRenderedPageBreak/>
         <w:t>Scafolding Aplicación</w:t>
       </w:r>
-      <w:bookmarkEnd w:id="52"/>
+      <w:bookmarkEnd w:id="45"/>
     </w:p>
     <w:p/>
     <w:p>
@@ -12247,7 +11897,6 @@
           <w:lang w:val="en-GB"/>
         </w:rPr>
       </w:pPr>
-      <w:proofErr w:type="gramStart"/>
       <w:r>
         <w:rPr>
           <w:b/>
@@ -12258,7 +11907,6 @@
         </w:rPr>
         <w:t>Optimized-routes</w:t>
       </w:r>
-      <w:proofErr w:type="gramEnd"/>
     </w:p>
     <w:p>
       <w:pPr>
@@ -12374,23 +12022,13 @@
         <w:t>-routes-</w:t>
       </w:r>
       <w:proofErr w:type="spellStart"/>
-      <w:proofErr w:type="gramStart"/>
       <w:r>
         <w:rPr>
           <w:sz w:val="18"/>
           <w:szCs w:val="18"/>
           <w:lang w:val="en-GB"/>
         </w:rPr>
-        <w:t>routing.module</w:t>
-      </w:r>
-      <w:proofErr w:type="gramEnd"/>
-      <w:r>
-        <w:rPr>
-          <w:sz w:val="18"/>
-          <w:szCs w:val="18"/>
-          <w:lang w:val="en-GB"/>
-        </w:rPr>
-        <w:t>.ts</w:t>
+        <w:t>routing.module.ts</w:t>
       </w:r>
       <w:proofErr w:type="spellEnd"/>
     </w:p>
@@ -12415,25 +12053,7 @@
           <w:szCs w:val="18"/>
           <w:lang w:val="en-GB"/>
         </w:rPr>
-        <w:t>Optimimized-</w:t>
-      </w:r>
-      <w:proofErr w:type="gramStart"/>
-      <w:r>
-        <w:rPr>
-          <w:sz w:val="18"/>
-          <w:szCs w:val="18"/>
-          <w:lang w:val="en-GB"/>
-        </w:rPr>
-        <w:t>routes.module</w:t>
-      </w:r>
-      <w:proofErr w:type="gramEnd"/>
-      <w:r>
-        <w:rPr>
-          <w:sz w:val="18"/>
-          <w:szCs w:val="18"/>
-          <w:lang w:val="en-GB"/>
-        </w:rPr>
-        <w:t>.ts</w:t>
+        <w:t>Optimimized-routes.module.ts</w:t>
       </w:r>
       <w:proofErr w:type="spellEnd"/>
     </w:p>
@@ -12543,23 +12163,13 @@
         <w:t>Users-</w:t>
       </w:r>
       <w:proofErr w:type="spellStart"/>
-      <w:proofErr w:type="gramStart"/>
       <w:r>
         <w:rPr>
           <w:sz w:val="18"/>
           <w:szCs w:val="18"/>
           <w:lang w:val="en-GB"/>
         </w:rPr>
-        <w:t>routing.module</w:t>
-      </w:r>
-      <w:proofErr w:type="gramEnd"/>
-      <w:r>
-        <w:rPr>
-          <w:sz w:val="18"/>
-          <w:szCs w:val="18"/>
-          <w:lang w:val="en-GB"/>
-        </w:rPr>
-        <w:t>.ts</w:t>
+        <w:t>routing.module.ts</w:t>
       </w:r>
       <w:proofErr w:type="spellEnd"/>
     </w:p>
@@ -12615,23 +12225,13 @@
         <w:t>Registered-</w:t>
       </w:r>
       <w:proofErr w:type="spellStart"/>
-      <w:proofErr w:type="gramStart"/>
       <w:r>
         <w:rPr>
           <w:sz w:val="18"/>
           <w:szCs w:val="18"/>
           <w:lang w:val="en-GB"/>
         </w:rPr>
-        <w:t>routing.module</w:t>
-      </w:r>
-      <w:proofErr w:type="gramEnd"/>
-      <w:r>
-        <w:rPr>
-          <w:sz w:val="18"/>
-          <w:szCs w:val="18"/>
-          <w:lang w:val="en-GB"/>
-        </w:rPr>
-        <w:t>.ts</w:t>
+        <w:t>routing.module.ts</w:t>
       </w:r>
       <w:proofErr w:type="spellEnd"/>
     </w:p>
@@ -13101,23 +12701,13 @@
         <w:t>Public-</w:t>
       </w:r>
       <w:proofErr w:type="spellStart"/>
-      <w:proofErr w:type="gramStart"/>
       <w:r>
         <w:rPr>
           <w:sz w:val="18"/>
           <w:szCs w:val="18"/>
           <w:lang w:val="en-GB"/>
         </w:rPr>
-        <w:t>routing.module</w:t>
-      </w:r>
-      <w:proofErr w:type="gramEnd"/>
-      <w:r>
-        <w:rPr>
-          <w:sz w:val="18"/>
-          <w:szCs w:val="18"/>
-          <w:lang w:val="en-GB"/>
-        </w:rPr>
-        <w:t>.ts</w:t>
+        <w:t>routing.module.ts</w:t>
       </w:r>
       <w:proofErr w:type="spellEnd"/>
     </w:p>
@@ -13215,23 +12805,13 @@
         <w:t>App-</w:t>
       </w:r>
       <w:proofErr w:type="spellStart"/>
-      <w:proofErr w:type="gramStart"/>
       <w:r>
         <w:rPr>
           <w:sz w:val="18"/>
           <w:szCs w:val="18"/>
           <w:lang w:val="en-GB"/>
         </w:rPr>
-        <w:t>routing.module</w:t>
-      </w:r>
-      <w:proofErr w:type="gramEnd"/>
-      <w:r>
-        <w:rPr>
-          <w:sz w:val="18"/>
-          <w:szCs w:val="18"/>
-          <w:lang w:val="en-GB"/>
-        </w:rPr>
-        <w:t>.ts</w:t>
+        <w:t>routing.module.ts</w:t>
       </w:r>
       <w:proofErr w:type="spellEnd"/>
     </w:p>
@@ -13335,12 +12915,12 @@
       <w:pPr>
         <w:pStyle w:val="Heading4"/>
       </w:pPr>
-      <w:bookmarkStart w:id="53" w:name="_Toc135941858"/>
+      <w:bookmarkStart w:id="46" w:name="_Toc135941858"/>
       <w:r>
         <w:lastRenderedPageBreak/>
         <w:t>Navegación y enrutamiento</w:t>
       </w:r>
-      <w:bookmarkEnd w:id="53"/>
+      <w:bookmarkEnd w:id="46"/>
     </w:p>
     <w:p>
       <w:pPr>
@@ -14003,11 +13583,11 @@
       <w:pPr>
         <w:pStyle w:val="Heading4"/>
       </w:pPr>
-      <w:bookmarkStart w:id="54" w:name="_Toc135941859"/>
+      <w:bookmarkStart w:id="47" w:name="_Toc135941859"/>
       <w:r>
         <w:t>Integración con microservicios</w:t>
       </w:r>
-      <w:bookmarkEnd w:id="54"/>
+      <w:bookmarkEnd w:id="47"/>
     </w:p>
     <w:p>
       <w:pPr>
@@ -14236,7 +13816,6 @@
         </w:numPr>
       </w:pPr>
       <w:proofErr w:type="spellStart"/>
-      <w:proofErr w:type="gramStart"/>
       <w:r>
         <w:rPr>
           <w:b/>
@@ -14250,15 +13829,7 @@
           <w:b/>
           <w:bCs/>
         </w:rPr>
-        <w:t>(</w:t>
-      </w:r>
-      <w:proofErr w:type="gramEnd"/>
-      <w:r>
-        <w:rPr>
-          <w:b/>
-          <w:bCs/>
-        </w:rPr>
-        <w:t>):</w:t>
+        <w:t>():</w:t>
       </w:r>
       <w:r>
         <w:t xml:space="preserve"> elimina la cuenta del usuario.</w:t>
@@ -14273,7 +13844,6 @@
         </w:numPr>
       </w:pPr>
       <w:proofErr w:type="spellStart"/>
-      <w:proofErr w:type="gramStart"/>
       <w:r>
         <w:rPr>
           <w:b/>
@@ -14287,15 +13857,7 @@
           <w:b/>
           <w:bCs/>
         </w:rPr>
-        <w:t>(</w:t>
-      </w:r>
-      <w:proofErr w:type="gramEnd"/>
-      <w:r>
-        <w:rPr>
-          <w:b/>
-          <w:bCs/>
-        </w:rPr>
-        <w:t>):</w:t>
+        <w:t>():</w:t>
       </w:r>
       <w:r>
         <w:t xml:space="preserve"> obtiene una lista de usuarios para administradores.</w:t>
@@ -14453,7 +14015,6 @@
         </w:numPr>
       </w:pPr>
       <w:proofErr w:type="spellStart"/>
-      <w:proofErr w:type="gramStart"/>
       <w:r>
         <w:rPr>
           <w:b/>
@@ -14467,15 +14028,7 @@
           <w:b/>
           <w:bCs/>
         </w:rPr>
-        <w:t>(</w:t>
-      </w:r>
-      <w:proofErr w:type="gramEnd"/>
-      <w:r>
-        <w:rPr>
-          <w:b/>
-          <w:bCs/>
-        </w:rPr>
-        <w:t xml:space="preserve">): </w:t>
+        <w:t xml:space="preserve">(): </w:t>
       </w:r>
       <w:r>
         <w:t>Borra la sesión de un usuario</w:t>
@@ -14490,7 +14043,6 @@
         </w:numPr>
       </w:pPr>
       <w:proofErr w:type="spellStart"/>
-      <w:proofErr w:type="gramStart"/>
       <w:r>
         <w:rPr>
           <w:b/>
@@ -14504,15 +14056,7 @@
           <w:b/>
           <w:bCs/>
         </w:rPr>
-        <w:t>(</w:t>
-      </w:r>
-      <w:proofErr w:type="gramEnd"/>
-      <w:r>
-        <w:rPr>
-          <w:b/>
-          <w:bCs/>
-        </w:rPr>
-        <w:t>):</w:t>
+        <w:t>():</w:t>
       </w:r>
       <w:r>
         <w:t xml:space="preserve"> </w:t>
@@ -14692,12 +14236,12 @@
       <w:pPr>
         <w:pStyle w:val="Heading2"/>
       </w:pPr>
-      <w:bookmarkStart w:id="55" w:name="_Toc135941860"/>
+      <w:bookmarkStart w:id="48" w:name="_Toc135941860"/>
       <w:r>
         <w:lastRenderedPageBreak/>
         <w:t>Diseño de la infraestructura</w:t>
       </w:r>
-      <w:bookmarkEnd w:id="55"/>
+      <w:bookmarkEnd w:id="48"/>
     </w:p>
     <w:p>
       <w:r>
@@ -14708,11 +14252,11 @@
       <w:pPr>
         <w:pStyle w:val="Heading4"/>
       </w:pPr>
-      <w:bookmarkStart w:id="56" w:name="_Toc135941861"/>
+      <w:bookmarkStart w:id="49" w:name="_Toc135941861"/>
       <w:r>
         <w:t>API Gateway</w:t>
       </w:r>
-      <w:bookmarkEnd w:id="56"/>
+      <w:bookmarkEnd w:id="49"/>
     </w:p>
     <w:p>
       <w:r>
@@ -14723,11 +14267,11 @@
       <w:pPr>
         <w:pStyle w:val="Heading6"/>
       </w:pPr>
-      <w:bookmarkStart w:id="57" w:name="_Toc135941862"/>
+      <w:bookmarkStart w:id="50" w:name="_Toc135941862"/>
       <w:r>
         <w:t>Funcionalidades</w:t>
       </w:r>
-      <w:bookmarkEnd w:id="57"/>
+      <w:bookmarkEnd w:id="50"/>
     </w:p>
     <w:p>
       <w:pPr>
@@ -14841,11 +14385,11 @@
       <w:pPr>
         <w:pStyle w:val="Heading6"/>
       </w:pPr>
-      <w:bookmarkStart w:id="58" w:name="_Toc135941863"/>
+      <w:bookmarkStart w:id="51" w:name="_Toc135941863"/>
       <w:r>
         <w:t>Configuración</w:t>
       </w:r>
-      <w:bookmarkEnd w:id="58"/>
+      <w:bookmarkEnd w:id="51"/>
     </w:p>
     <w:p>
       <w:r>
@@ -14867,12 +14411,12 @@
       <w:pPr>
         <w:pStyle w:val="Heading4"/>
       </w:pPr>
-      <w:bookmarkStart w:id="59" w:name="_Toc135941864"/>
+      <w:bookmarkStart w:id="52" w:name="_Toc135941864"/>
       <w:r>
         <w:lastRenderedPageBreak/>
         <w:t>Registro y descubrimiento de servicios</w:t>
       </w:r>
-      <w:bookmarkEnd w:id="59"/>
+      <w:bookmarkEnd w:id="52"/>
     </w:p>
     <w:p>
       <w:r>
@@ -14883,11 +14427,11 @@
       <w:pPr>
         <w:pStyle w:val="Heading6"/>
       </w:pPr>
-      <w:bookmarkStart w:id="60" w:name="_Toc135941865"/>
+      <w:bookmarkStart w:id="53" w:name="_Toc135941865"/>
       <w:r>
         <w:t>Funcionalidades</w:t>
       </w:r>
-      <w:bookmarkEnd w:id="60"/>
+      <w:bookmarkEnd w:id="53"/>
     </w:p>
     <w:p>
       <w:pPr>
@@ -14950,11 +14494,11 @@
       <w:pPr>
         <w:pStyle w:val="Heading6"/>
       </w:pPr>
-      <w:bookmarkStart w:id="61" w:name="_Toc135941866"/>
+      <w:bookmarkStart w:id="54" w:name="_Toc135941866"/>
       <w:r>
         <w:t>Configuración</w:t>
       </w:r>
-      <w:bookmarkEnd w:id="61"/>
+      <w:bookmarkEnd w:id="54"/>
     </w:p>
     <w:p>
       <w:r>
@@ -14971,11 +14515,11 @@
       <w:pPr>
         <w:pStyle w:val="Heading4"/>
       </w:pPr>
-      <w:bookmarkStart w:id="62" w:name="_Toc135941867"/>
+      <w:bookmarkStart w:id="55" w:name="_Toc135941867"/>
       <w:r>
         <w:t>Seguridad y protección de datos</w:t>
       </w:r>
-      <w:bookmarkEnd w:id="62"/>
+      <w:bookmarkEnd w:id="55"/>
     </w:p>
     <w:p>
       <w:r>

</xml_diff>